<commit_message>
Added input/output + desc of states in doc, finished fsm_tb block diagram
</commit_message>
<xml_diff>
--- a/Proj1/ELEC 402 Report.docx
+++ b/Proj1/ELEC 402 Report.docx
@@ -10,6 +10,7 @@
           <w:docPartUnique/>
         </w:docPartObj>
       </w:sdtPr>
+      <w:sdtEndPr/>
       <w:sdtContent>
         <w:p/>
         <w:tbl>
@@ -44,6 +45,7 @@
                 <w:dataBinding w:prefixMappings="xmlns:ns0='http://schemas.openxmlformats.org/officeDocument/2006/extended-properties'" w:xpath="/ns0:Properties[1]/ns0:Company[1]" w:storeItemID="{6668398D-A668-4E3E-A5EB-62B293D839F1}"/>
                 <w:text/>
               </w:sdtPr>
+              <w:sdtEndPr/>
               <w:sdtContent>
                 <w:tc>
                   <w:tcPr>
@@ -97,6 +99,7 @@
                   <w:dataBinding w:prefixMappings="xmlns:ns0='http://schemas.openxmlformats.org/package/2006/metadata/core-properties' xmlns:ns1='http://purl.org/dc/elements/1.1/'" w:xpath="/ns0:coreProperties[1]/ns1:title[1]" w:storeItemID="{6C3C8BC8-F283-45AE-878A-BAB7291924A1}"/>
                   <w:text/>
                 </w:sdtPr>
+                <w:sdtEndPr/>
                 <w:sdtContent>
                   <w:p>
                     <w:pPr>
@@ -139,6 +142,7 @@
                 <w:dataBinding w:prefixMappings="xmlns:ns0='http://schemas.openxmlformats.org/package/2006/metadata/core-properties' xmlns:ns1='http://purl.org/dc/elements/1.1/'" w:xpath="/ns0:coreProperties[1]/ns1:subject[1]" w:storeItemID="{6C3C8BC8-F283-45AE-878A-BAB7291924A1}"/>
                 <w:text/>
               </w:sdtPr>
+              <w:sdtEndPr/>
               <w:sdtContent>
                 <w:tc>
                   <w:tcPr>
@@ -207,6 +211,7 @@
                   <w:dataBinding w:prefixMappings="xmlns:ns0='http://schemas.openxmlformats.org/package/2006/metadata/core-properties' xmlns:ns1='http://purl.org/dc/elements/1.1/'" w:xpath="/ns0:coreProperties[1]/ns1:creator[1]" w:storeItemID="{6C3C8BC8-F283-45AE-878A-BAB7291924A1}"/>
                   <w:text/>
                 </w:sdtPr>
+                <w:sdtEndPr/>
                 <w:sdtContent>
                   <w:p>
                     <w:pPr>
@@ -249,6 +254,7 @@
                     <w:calendar w:val="gregorian"/>
                   </w:date>
                 </w:sdtPr>
+                <w:sdtEndPr/>
                 <w:sdtContent>
                   <w:p>
                     <w:pPr>
@@ -319,7 +325,10 @@
         <w:t xml:space="preserve"> for CORRECT_PIN, SAVINGS_FUNDS_AMOUNT, and CHEQUING_FUNDS_AMOUNT</w:t>
       </w:r>
       <w:r>
-        <w:t>, which are self-explanatory</w:t>
+        <w:t xml:space="preserve">, which are </w:t>
+      </w:r>
+      <w:r>
+        <w:t>then stored locally in the instantiation following a cycle with reset high</w:t>
       </w:r>
       <w:r>
         <w:t>.</w:t>
@@ -447,6 +456,11 @@
       </w:r>
       <w:r>
         <w:t xml:space="preserve"> </w:t>
+      </w:r>
+    </w:p>
+    <w:p>
+      <w:r>
+        <w:t>As this is a basic bank ATM FSM to demonstrate FSM rather than bank ATM functionality, there may be some differences in the bank ATM FSM function compared to ones in real life.</w:t>
       </w:r>
     </w:p>
     <w:p>
@@ -466,7 +480,703 @@
     </w:p>
     <w:p>
       <w:r>
-        <w:t>Input/outputs definitions, purpose/description of each state, and testbench comments are all commented within the code.</w:t>
+        <w:t>Input/outputs definitions</w:t>
+      </w:r>
+      <w:r>
+        <w:t xml:space="preserve"> and the</w:t>
+      </w:r>
+      <w:r>
+        <w:t xml:space="preserve"> purpose/description of each state</w:t>
+      </w:r>
+      <w:r>
+        <w:t xml:space="preserve"> are below. </w:t>
+      </w:r>
+      <w:r>
+        <w:t>Unless otherwise specified, inputs/outputs are one bit width in size.</w:t>
+      </w:r>
+    </w:p>
+    <w:p>
+      <w:r>
+        <w:t>T</w:t>
+      </w:r>
+      <w:r>
+        <w:t>estbench</w:t>
+      </w:r>
+      <w:r>
+        <w:t xml:space="preserve"> </w:t>
+      </w:r>
+      <w:r>
+        <w:t xml:space="preserve">is </w:t>
+      </w:r>
+      <w:r>
+        <w:t>commented within the code</w:t>
+      </w:r>
+      <w:r>
+        <w:t xml:space="preserve"> as specified within the project documentation</w:t>
+      </w:r>
+      <w:r>
+        <w:t>.</w:t>
+      </w:r>
+    </w:p>
+    <w:p>
+      <w:r>
+        <w:t>FSM Inputs:</w:t>
+      </w:r>
+    </w:p>
+    <w:p>
+      <w:pPr>
+        <w:pStyle w:val="ListParagraph"/>
+        <w:numPr>
+          <w:ilvl w:val="0"/>
+          <w:numId w:val="1"/>
+        </w:numPr>
+      </w:pPr>
+      <w:proofErr w:type="spellStart"/>
+      <w:r>
+        <w:t>clk</w:t>
+      </w:r>
+      <w:proofErr w:type="spellEnd"/>
+    </w:p>
+    <w:p>
+      <w:pPr>
+        <w:pStyle w:val="ListParagraph"/>
+        <w:numPr>
+          <w:ilvl w:val="1"/>
+          <w:numId w:val="1"/>
+        </w:numPr>
+      </w:pPr>
+      <w:r>
+        <w:t>Basic clock to drive entire FSM module</w:t>
+      </w:r>
+    </w:p>
+    <w:p>
+      <w:pPr>
+        <w:pStyle w:val="ListParagraph"/>
+        <w:numPr>
+          <w:ilvl w:val="0"/>
+          <w:numId w:val="1"/>
+        </w:numPr>
+      </w:pPr>
+      <w:proofErr w:type="spellStart"/>
+      <w:r>
+        <w:t>rst</w:t>
+      </w:r>
+      <w:proofErr w:type="spellEnd"/>
+    </w:p>
+    <w:p>
+      <w:pPr>
+        <w:pStyle w:val="ListParagraph"/>
+        <w:numPr>
+          <w:ilvl w:val="1"/>
+          <w:numId w:val="1"/>
+        </w:numPr>
+      </w:pPr>
+      <w:r>
+        <w:t>Basic reset to initialize entire FSM module, and to reset it if anything happens</w:t>
+      </w:r>
+    </w:p>
+    <w:p>
+      <w:pPr>
+        <w:pStyle w:val="ListParagraph"/>
+        <w:numPr>
+          <w:ilvl w:val="0"/>
+          <w:numId w:val="1"/>
+        </w:numPr>
+      </w:pPr>
+      <w:proofErr w:type="spellStart"/>
+      <w:r>
+        <w:t>bank_card_insert</w:t>
+      </w:r>
+      <w:proofErr w:type="spellEnd"/>
+    </w:p>
+    <w:p>
+      <w:pPr>
+        <w:pStyle w:val="ListParagraph"/>
+        <w:numPr>
+          <w:ilvl w:val="1"/>
+          <w:numId w:val="1"/>
+        </w:numPr>
+      </w:pPr>
+      <w:r>
+        <w:t>Signal to indicate that a bank card has been inserted, thus starting the various FSM states</w:t>
+      </w:r>
+    </w:p>
+    <w:p>
+      <w:pPr>
+        <w:pStyle w:val="ListParagraph"/>
+        <w:numPr>
+          <w:ilvl w:val="0"/>
+          <w:numId w:val="1"/>
+        </w:numPr>
+      </w:pPr>
+      <w:proofErr w:type="spellStart"/>
+      <w:r>
+        <w:t>deposit_withdrawal_selection</w:t>
+      </w:r>
+      <w:proofErr w:type="spellEnd"/>
+    </w:p>
+    <w:p>
+      <w:pPr>
+        <w:pStyle w:val="ListParagraph"/>
+        <w:numPr>
+          <w:ilvl w:val="1"/>
+          <w:numId w:val="1"/>
+        </w:numPr>
+      </w:pPr>
+      <w:r>
+        <w:t>Signal to select a deposit or withdrawal, indicated by 0 – Withdrawal, 1 – Deposit</w:t>
+      </w:r>
+    </w:p>
+    <w:p>
+      <w:pPr>
+        <w:pStyle w:val="ListParagraph"/>
+        <w:numPr>
+          <w:ilvl w:val="0"/>
+          <w:numId w:val="1"/>
+        </w:numPr>
+      </w:pPr>
+      <w:proofErr w:type="spellStart"/>
+      <w:r>
+        <w:t>account_selection</w:t>
+      </w:r>
+      <w:proofErr w:type="spellEnd"/>
+    </w:p>
+    <w:p>
+      <w:pPr>
+        <w:pStyle w:val="ListParagraph"/>
+        <w:numPr>
+          <w:ilvl w:val="1"/>
+          <w:numId w:val="1"/>
+        </w:numPr>
+      </w:pPr>
+      <w:r>
+        <w:t xml:space="preserve">Signal to select account, either 0 – </w:t>
+      </w:r>
+      <w:proofErr w:type="spellStart"/>
+      <w:r>
+        <w:t>Chequing</w:t>
+      </w:r>
+      <w:proofErr w:type="spellEnd"/>
+      <w:r>
+        <w:t xml:space="preserve">, 1 – Savings </w:t>
+      </w:r>
+    </w:p>
+    <w:p>
+      <w:pPr>
+        <w:pStyle w:val="ListParagraph"/>
+        <w:numPr>
+          <w:ilvl w:val="0"/>
+          <w:numId w:val="1"/>
+        </w:numPr>
+      </w:pPr>
+      <w:proofErr w:type="gramStart"/>
+      <w:r>
+        <w:t>amount[</w:t>
+      </w:r>
+      <w:proofErr w:type="gramEnd"/>
+      <w:r>
+        <w:t>13:0]</w:t>
+      </w:r>
+    </w:p>
+    <w:p>
+      <w:pPr>
+        <w:pStyle w:val="ListParagraph"/>
+        <w:numPr>
+          <w:ilvl w:val="1"/>
+          <w:numId w:val="1"/>
+        </w:numPr>
+      </w:pPr>
+      <w:r>
+        <w:t>Bus to indicate amount for withdrawing or depositing.</w:t>
+      </w:r>
+    </w:p>
+    <w:p>
+      <w:pPr>
+        <w:pStyle w:val="ListParagraph"/>
+        <w:numPr>
+          <w:ilvl w:val="0"/>
+          <w:numId w:val="1"/>
+        </w:numPr>
+      </w:pPr>
+      <w:proofErr w:type="gramStart"/>
+      <w:r>
+        <w:t>pin[</w:t>
+      </w:r>
+      <w:proofErr w:type="gramEnd"/>
+      <w:r>
+        <w:t>13:0]</w:t>
+      </w:r>
+    </w:p>
+    <w:p>
+      <w:pPr>
+        <w:pStyle w:val="ListParagraph"/>
+        <w:numPr>
+          <w:ilvl w:val="1"/>
+          <w:numId w:val="1"/>
+        </w:numPr>
+      </w:pPr>
+      <w:r>
+        <w:t>Bus to indicate input pin, there is validation for correct pin vs input pin.</w:t>
+      </w:r>
+    </w:p>
+    <w:p>
+      <w:r>
+        <w:t>FSM outputs:</w:t>
+      </w:r>
+    </w:p>
+    <w:p>
+      <w:pPr>
+        <w:pStyle w:val="ListParagraph"/>
+        <w:numPr>
+          <w:ilvl w:val="0"/>
+          <w:numId w:val="1"/>
+        </w:numPr>
+      </w:pPr>
+      <w:proofErr w:type="spellStart"/>
+      <w:r>
+        <w:t>open_atm_out</w:t>
+      </w:r>
+      <w:proofErr w:type="spellEnd"/>
+    </w:p>
+    <w:p>
+      <w:pPr>
+        <w:pStyle w:val="ListParagraph"/>
+        <w:numPr>
+          <w:ilvl w:val="1"/>
+          <w:numId w:val="1"/>
+        </w:numPr>
+      </w:pPr>
+      <w:r>
+        <w:t>Signal to open the ATM deposit out slot for dispensing cash</w:t>
+      </w:r>
+    </w:p>
+    <w:p>
+      <w:pPr>
+        <w:pStyle w:val="ListParagraph"/>
+        <w:numPr>
+          <w:ilvl w:val="0"/>
+          <w:numId w:val="1"/>
+        </w:numPr>
+      </w:pPr>
+      <w:proofErr w:type="spellStart"/>
+      <w:r>
+        <w:lastRenderedPageBreak/>
+        <w:t>open_atm_in</w:t>
+      </w:r>
+      <w:proofErr w:type="spellEnd"/>
+    </w:p>
+    <w:p>
+      <w:pPr>
+        <w:pStyle w:val="ListParagraph"/>
+        <w:numPr>
+          <w:ilvl w:val="1"/>
+          <w:numId w:val="1"/>
+        </w:numPr>
+      </w:pPr>
+      <w:r>
+        <w:t>Signal to open the ATM withdrawal in slot for receiving cash or check</w:t>
+      </w:r>
+    </w:p>
+    <w:p>
+      <w:pPr>
+        <w:pStyle w:val="ListParagraph"/>
+        <w:numPr>
+          <w:ilvl w:val="0"/>
+          <w:numId w:val="1"/>
+        </w:numPr>
+      </w:pPr>
+      <w:r>
+        <w:t>ready</w:t>
+      </w:r>
+    </w:p>
+    <w:p>
+      <w:pPr>
+        <w:pStyle w:val="ListParagraph"/>
+        <w:numPr>
+          <w:ilvl w:val="1"/>
+          <w:numId w:val="1"/>
+        </w:numPr>
+      </w:pPr>
+      <w:r>
+        <w:t>Signal to indicate that the ATM is ready to be used (and not used by another)</w:t>
+      </w:r>
+    </w:p>
+    <w:p>
+      <w:r>
+        <w:t>States:</w:t>
+      </w:r>
+    </w:p>
+    <w:p>
+      <w:pPr>
+        <w:pStyle w:val="ListParagraph"/>
+        <w:numPr>
+          <w:ilvl w:val="0"/>
+          <w:numId w:val="1"/>
+        </w:numPr>
+      </w:pPr>
+      <w:r>
+        <w:t>idle</w:t>
+      </w:r>
+    </w:p>
+    <w:p>
+      <w:pPr>
+        <w:pStyle w:val="ListParagraph"/>
+        <w:numPr>
+          <w:ilvl w:val="1"/>
+          <w:numId w:val="1"/>
+        </w:numPr>
+      </w:pPr>
+      <w:r>
+        <w:t>(1) Idle state for after reset.</w:t>
+      </w:r>
+    </w:p>
+    <w:p>
+      <w:pPr>
+        <w:pStyle w:val="ListParagraph"/>
+        <w:numPr>
+          <w:ilvl w:val="0"/>
+          <w:numId w:val="1"/>
+        </w:numPr>
+      </w:pPr>
+      <w:proofErr w:type="spellStart"/>
+      <w:r>
+        <w:t>pin_check</w:t>
+      </w:r>
+      <w:proofErr w:type="spellEnd"/>
+    </w:p>
+    <w:p>
+      <w:pPr>
+        <w:pStyle w:val="ListParagraph"/>
+        <w:numPr>
+          <w:ilvl w:val="1"/>
+          <w:numId w:val="1"/>
+        </w:numPr>
+      </w:pPr>
+      <w:r>
+        <w:t>(2) Pin check state for validating input pin is correct to local pin.</w:t>
+      </w:r>
+    </w:p>
+    <w:p>
+      <w:pPr>
+        <w:pStyle w:val="ListParagraph"/>
+        <w:numPr>
+          <w:ilvl w:val="0"/>
+          <w:numId w:val="1"/>
+        </w:numPr>
+      </w:pPr>
+      <w:proofErr w:type="spellStart"/>
+      <w:r>
+        <w:t>select_deposit_withdrawal</w:t>
+      </w:r>
+      <w:proofErr w:type="spellEnd"/>
+    </w:p>
+    <w:p>
+      <w:pPr>
+        <w:pStyle w:val="ListParagraph"/>
+        <w:numPr>
+          <w:ilvl w:val="1"/>
+          <w:numId w:val="1"/>
+        </w:numPr>
+      </w:pPr>
+      <w:r>
+        <w:t>(3) Deposit/Withdrawal check state for selecting either deposit or withdrawal</w:t>
+      </w:r>
+    </w:p>
+    <w:p>
+      <w:pPr>
+        <w:pStyle w:val="ListParagraph"/>
+        <w:numPr>
+          <w:ilvl w:val="0"/>
+          <w:numId w:val="1"/>
+        </w:numPr>
+      </w:pPr>
+      <w:proofErr w:type="spellStart"/>
+      <w:r>
+        <w:t>deposit_account_selection</w:t>
+      </w:r>
+      <w:proofErr w:type="spellEnd"/>
+    </w:p>
+    <w:p>
+      <w:pPr>
+        <w:pStyle w:val="ListParagraph"/>
+        <w:numPr>
+          <w:ilvl w:val="1"/>
+          <w:numId w:val="1"/>
+        </w:numPr>
+      </w:pPr>
+      <w:r>
+        <w:t>(4) If deposit was chosen in (3), this state starts the deposit phase and selects the deposit account</w:t>
+      </w:r>
+    </w:p>
+    <w:p>
+      <w:pPr>
+        <w:pStyle w:val="ListParagraph"/>
+        <w:numPr>
+          <w:ilvl w:val="0"/>
+          <w:numId w:val="1"/>
+        </w:numPr>
+      </w:pPr>
+      <w:proofErr w:type="spellStart"/>
+      <w:r>
+        <w:t>deposit_cash_or_check</w:t>
+      </w:r>
+      <w:proofErr w:type="spellEnd"/>
+    </w:p>
+    <w:p>
+      <w:pPr>
+        <w:pStyle w:val="ListParagraph"/>
+        <w:numPr>
+          <w:ilvl w:val="1"/>
+          <w:numId w:val="1"/>
+        </w:numPr>
+      </w:pPr>
+      <w:r>
+        <w:t xml:space="preserve">(5) Confirmation state that moves to </w:t>
+      </w:r>
+      <w:proofErr w:type="spellStart"/>
+      <w:r>
+        <w:t>open_atm_in</w:t>
+      </w:r>
+      <w:proofErr w:type="spellEnd"/>
+      <w:r>
+        <w:t xml:space="preserve"> state</w:t>
+      </w:r>
+    </w:p>
+    <w:p>
+      <w:pPr>
+        <w:pStyle w:val="ListParagraph"/>
+        <w:numPr>
+          <w:ilvl w:val="0"/>
+          <w:numId w:val="1"/>
+        </w:numPr>
+      </w:pPr>
+      <w:proofErr w:type="spellStart"/>
+      <w:r>
+        <w:t>open_atm_in</w:t>
+      </w:r>
+      <w:proofErr w:type="spellEnd"/>
+    </w:p>
+    <w:p>
+      <w:pPr>
+        <w:pStyle w:val="ListParagraph"/>
+        <w:numPr>
+          <w:ilvl w:val="1"/>
+          <w:numId w:val="1"/>
+        </w:numPr>
+      </w:pPr>
+      <w:r>
+        <w:t>(6) State for ATM deposit slot to be opened.</w:t>
+      </w:r>
+    </w:p>
+    <w:p>
+      <w:pPr>
+        <w:pStyle w:val="ListParagraph"/>
+        <w:numPr>
+          <w:ilvl w:val="0"/>
+          <w:numId w:val="1"/>
+        </w:numPr>
+      </w:pPr>
+      <w:proofErr w:type="spellStart"/>
+      <w:r>
+        <w:t>withdrawal_account_selection</w:t>
+      </w:r>
+      <w:proofErr w:type="spellEnd"/>
+    </w:p>
+    <w:p>
+      <w:pPr>
+        <w:pStyle w:val="ListParagraph"/>
+        <w:numPr>
+          <w:ilvl w:val="1"/>
+          <w:numId w:val="1"/>
+        </w:numPr>
+      </w:pPr>
+      <w:r>
+        <w:t>(7) If withdrawal was chosen in (3), this state starts the deposit phase and selects the withdrawal account</w:t>
+      </w:r>
+    </w:p>
+    <w:p>
+      <w:pPr>
+        <w:pStyle w:val="ListParagraph"/>
+        <w:numPr>
+          <w:ilvl w:val="0"/>
+          <w:numId w:val="1"/>
+        </w:numPr>
+      </w:pPr>
+      <w:proofErr w:type="spellStart"/>
+      <w:r>
+        <w:t>withdrawal_amount_selection</w:t>
+      </w:r>
+      <w:proofErr w:type="spellEnd"/>
+    </w:p>
+    <w:p>
+      <w:pPr>
+        <w:pStyle w:val="ListParagraph"/>
+        <w:numPr>
+          <w:ilvl w:val="1"/>
+          <w:numId w:val="1"/>
+        </w:numPr>
+      </w:pPr>
+      <w:r>
+        <w:t>(8) Records amount to be withdrawn from the amount input</w:t>
+      </w:r>
+    </w:p>
+    <w:p>
+      <w:pPr>
+        <w:pStyle w:val="ListParagraph"/>
+        <w:numPr>
+          <w:ilvl w:val="0"/>
+          <w:numId w:val="1"/>
+        </w:numPr>
+      </w:pPr>
+      <w:proofErr w:type="spellStart"/>
+      <w:r>
+        <w:t>withdraw_chequing</w:t>
+      </w:r>
+      <w:proofErr w:type="spellEnd"/>
+    </w:p>
+    <w:p>
+      <w:pPr>
+        <w:pStyle w:val="ListParagraph"/>
+        <w:numPr>
+          <w:ilvl w:val="1"/>
+          <w:numId w:val="1"/>
+        </w:numPr>
+      </w:pPr>
+      <w:r>
+        <w:t xml:space="preserve">(9) Confirmation state for </w:t>
+      </w:r>
+      <w:proofErr w:type="spellStart"/>
+      <w:r>
+        <w:t>chequing</w:t>
+      </w:r>
+      <w:proofErr w:type="spellEnd"/>
+      <w:r>
+        <w:t xml:space="preserve"> (automatically moves to insufficient funds check)</w:t>
+      </w:r>
+    </w:p>
+    <w:p>
+      <w:pPr>
+        <w:pStyle w:val="ListParagraph"/>
+        <w:numPr>
+          <w:ilvl w:val="0"/>
+          <w:numId w:val="1"/>
+        </w:numPr>
+      </w:pPr>
+      <w:r>
+        <w:t>withdraw_savings</w:t>
+      </w:r>
+    </w:p>
+    <w:p>
+      <w:pPr>
+        <w:pStyle w:val="ListParagraph"/>
+        <w:numPr>
+          <w:ilvl w:val="1"/>
+          <w:numId w:val="1"/>
+        </w:numPr>
+      </w:pPr>
+      <w:r>
+        <w:t>(</w:t>
+      </w:r>
+      <w:r>
+        <w:t>10) Confirmation state for savings (automatically moves to insufficient funds check)</w:t>
+      </w:r>
+    </w:p>
+    <w:p>
+      <w:pPr>
+        <w:pStyle w:val="ListParagraph"/>
+        <w:numPr>
+          <w:ilvl w:val="0"/>
+          <w:numId w:val="1"/>
+        </w:numPr>
+      </w:pPr>
+      <w:proofErr w:type="spellStart"/>
+      <w:r>
+        <w:t>insufficient_funds_check</w:t>
+      </w:r>
+      <w:proofErr w:type="spellEnd"/>
+    </w:p>
+    <w:p>
+      <w:pPr>
+        <w:pStyle w:val="ListParagraph"/>
+        <w:numPr>
+          <w:ilvl w:val="1"/>
+          <w:numId w:val="1"/>
+        </w:numPr>
+      </w:pPr>
+      <w:r>
+        <w:t>(</w:t>
+      </w:r>
+      <w:r>
+        <w:t xml:space="preserve">11) Checks for insufficient funds in chosen </w:t>
+      </w:r>
+      <w:proofErr w:type="spellStart"/>
+      <w:r>
+        <w:t>chequing</w:t>
+      </w:r>
+      <w:proofErr w:type="spellEnd"/>
+      <w:r>
+        <w:t>/savings to withdraw from</w:t>
+      </w:r>
+    </w:p>
+    <w:p>
+      <w:pPr>
+        <w:pStyle w:val="ListParagraph"/>
+        <w:numPr>
+          <w:ilvl w:val="0"/>
+          <w:numId w:val="1"/>
+        </w:numPr>
+      </w:pPr>
+      <w:proofErr w:type="spellStart"/>
+      <w:r>
+        <w:t>open_atm_out</w:t>
+      </w:r>
+      <w:proofErr w:type="spellEnd"/>
+    </w:p>
+    <w:p>
+      <w:pPr>
+        <w:pStyle w:val="ListParagraph"/>
+        <w:numPr>
+          <w:ilvl w:val="1"/>
+          <w:numId w:val="1"/>
+        </w:numPr>
+      </w:pPr>
+      <w:r>
+        <w:t>(12) State for ATM withdrawal slot to be opened.</w:t>
+      </w:r>
+    </w:p>
+    <w:p>
+      <w:pPr>
+        <w:pStyle w:val="ListParagraph"/>
+        <w:numPr>
+          <w:ilvl w:val="0"/>
+          <w:numId w:val="1"/>
+        </w:numPr>
+      </w:pPr>
+      <w:r>
+        <w:t>withdraw_card</w:t>
+      </w:r>
+    </w:p>
+    <w:p>
+      <w:pPr>
+        <w:pStyle w:val="ListParagraph"/>
+        <w:numPr>
+          <w:ilvl w:val="1"/>
+          <w:numId w:val="1"/>
+        </w:numPr>
+      </w:pPr>
+      <w:r>
+        <w:t>(</w:t>
+      </w:r>
+      <w:r>
+        <w:t>13) Loop to make sure card is withdrawn (</w:t>
+      </w:r>
+      <w:proofErr w:type="spellStart"/>
+      <w:r>
+        <w:t>bank_card_insert</w:t>
+      </w:r>
+      <w:proofErr w:type="spellEnd"/>
+      <w:r>
+        <w:t xml:space="preserve"> set to low)</w:t>
       </w:r>
     </w:p>
     <w:p>
@@ -476,20 +1186,102 @@
           <w:bCs/>
         </w:rPr>
       </w:pPr>
-      <w:r>
+    </w:p>
+    <w:p>
+      <w:pPr>
         <w:rPr>
           <w:b/>
           <w:bCs/>
         </w:rPr>
+      </w:pPr>
+    </w:p>
+    <w:p>
+      <w:pPr>
+        <w:rPr>
+          <w:b/>
+          <w:bCs/>
+        </w:rPr>
+      </w:pPr>
+    </w:p>
+    <w:p>
+      <w:pPr>
+        <w:rPr>
+          <w:b/>
+          <w:bCs/>
+        </w:rPr>
+      </w:pPr>
+    </w:p>
+    <w:p>
+      <w:pPr>
+        <w:rPr>
+          <w:b/>
+          <w:bCs/>
+        </w:rPr>
+      </w:pPr>
+    </w:p>
+    <w:p>
+      <w:pPr>
+        <w:rPr>
+          <w:b/>
+          <w:bCs/>
+        </w:rPr>
+      </w:pPr>
+    </w:p>
+    <w:p>
+      <w:pPr>
+        <w:rPr>
+          <w:b/>
+          <w:bCs/>
+        </w:rPr>
+      </w:pPr>
+      <w:r>
+        <w:rPr>
+          <w:b/>
+          <w:bCs/>
+        </w:rPr>
+        <w:lastRenderedPageBreak/>
         <w:t>FSM Block Diagram</w:t>
       </w:r>
     </w:p>
     <w:p>
       <w:r>
-        <w:t>Here: (not here)</w:t>
-      </w:r>
-    </w:p>
-    <w:p/>
+        <w:drawing>
+          <wp:inline distT="0" distB="0" distL="0" distR="0" wp14:anchorId="6591B60C" wp14:editId="2201C600">
+            <wp:extent cx="4848902" cy="2467319"/>
+            <wp:effectExtent l="0" t="0" r="8890" b="9525"/>
+            <wp:docPr id="1" name="Picture 1" descr="Text&#10;&#10;Description automatically generated"/>
+            <wp:cNvGraphicFramePr>
+              <a:graphicFrameLocks xmlns:a="http://schemas.openxmlformats.org/drawingml/2006/main" noChangeAspect="1"/>
+            </wp:cNvGraphicFramePr>
+            <a:graphic xmlns:a="http://schemas.openxmlformats.org/drawingml/2006/main">
+              <a:graphicData uri="http://schemas.openxmlformats.org/drawingml/2006/picture">
+                <pic:pic xmlns:pic="http://schemas.openxmlformats.org/drawingml/2006/picture">
+                  <pic:nvPicPr>
+                    <pic:cNvPr id="1" name="Picture 1" descr="Text&#10;&#10;Description automatically generated"/>
+                    <pic:cNvPicPr/>
+                  </pic:nvPicPr>
+                  <pic:blipFill>
+                    <a:blip r:embed="rId6"/>
+                    <a:stretch>
+                      <a:fillRect/>
+                    </a:stretch>
+                  </pic:blipFill>
+                  <pic:spPr>
+                    <a:xfrm>
+                      <a:off x="0" y="0"/>
+                      <a:ext cx="4848902" cy="2467319"/>
+                    </a:xfrm>
+                    <a:prstGeom prst="rect">
+                      <a:avLst/>
+                    </a:prstGeom>
+                  </pic:spPr>
+                </pic:pic>
+              </a:graphicData>
+            </a:graphic>
+          </wp:inline>
+        </w:drawing>
+      </w:r>
+    </w:p>
     <w:p>
       <w:pPr>
         <w:rPr>
@@ -506,17 +1298,53 @@
       </w:r>
     </w:p>
     <w:p>
-      <w:r>
-        <w:t>Here: (not here)</w:t>
-      </w:r>
-    </w:p>
-    <w:p>
       <w:pPr>
         <w:rPr>
           <w:b/>
           <w:bCs/>
         </w:rPr>
       </w:pPr>
+      <w:r>
+        <w:rPr>
+          <w:b/>
+          <w:bCs/>
+        </w:rPr>
+        <w:drawing>
+          <wp:inline distT="0" distB="0" distL="0" distR="0" wp14:anchorId="0CBA57C7" wp14:editId="59091055">
+            <wp:extent cx="5943600" cy="2052955"/>
+            <wp:effectExtent l="0" t="0" r="0" b="4445"/>
+            <wp:docPr id="4" name="Picture 4" descr="Graphical user interface, text, application&#10;&#10;Description automatically generated"/>
+            <wp:cNvGraphicFramePr>
+              <a:graphicFrameLocks xmlns:a="http://schemas.openxmlformats.org/drawingml/2006/main" noChangeAspect="1"/>
+            </wp:cNvGraphicFramePr>
+            <a:graphic xmlns:a="http://schemas.openxmlformats.org/drawingml/2006/main">
+              <a:graphicData uri="http://schemas.openxmlformats.org/drawingml/2006/picture">
+                <pic:pic xmlns:pic="http://schemas.openxmlformats.org/drawingml/2006/picture">
+                  <pic:nvPicPr>
+                    <pic:cNvPr id="4" name="Picture 4" descr="Graphical user interface, text, application&#10;&#10;Description automatically generated"/>
+                    <pic:cNvPicPr/>
+                  </pic:nvPicPr>
+                  <pic:blipFill>
+                    <a:blip r:embed="rId7"/>
+                    <a:stretch>
+                      <a:fillRect/>
+                    </a:stretch>
+                  </pic:blipFill>
+                  <pic:spPr>
+                    <a:xfrm>
+                      <a:off x="0" y="0"/>
+                      <a:ext cx="5943600" cy="2052955"/>
+                    </a:xfrm>
+                    <a:prstGeom prst="rect">
+                      <a:avLst/>
+                    </a:prstGeom>
+                  </pic:spPr>
+                </pic:pic>
+              </a:graphicData>
+            </a:graphic>
+          </wp:inline>
+        </w:drawing>
+      </w:r>
       <w:r>
         <w:rPr>
           <w:b/>
@@ -610,7 +1438,7 @@
         <w:rFonts w:ascii="Calibri" w:eastAsiaTheme="minorEastAsia" w:hAnsi="Calibri" w:cs="Calibri" w:hint="default"/>
       </w:rPr>
     </w:lvl>
-    <w:lvl w:ilvl="1" w:tplc="04090003" w:tentative="1">
+    <w:lvl w:ilvl="1" w:tplc="04090003">
       <w:start w:val="1"/>
       <w:numFmt w:val="bullet"/>
       <w:lvlText w:val="o"/>
@@ -836,6 +1664,7 @@
     <w:lsdException w:name="HTML Sample" w:semiHidden="1" w:unhideWhenUsed="1"/>
     <w:lsdException w:name="HTML Typewriter" w:semiHidden="1" w:unhideWhenUsed="1"/>
     <w:lsdException w:name="HTML Variable" w:semiHidden="1" w:unhideWhenUsed="1"/>
+    <w:lsdException w:name="Normal Table" w:semiHidden="1" w:unhideWhenUsed="1"/>
     <w:lsdException w:name="annotation subject" w:semiHidden="1" w:unhideWhenUsed="1"/>
     <w:lsdException w:name="No List" w:semiHidden="1" w:unhideWhenUsed="1"/>
     <w:lsdException w:name="Outline List 1" w:semiHidden="1" w:unhideWhenUsed="1"/>
@@ -882,8 +1711,10 @@
     <w:lsdException w:name="Table Subtle 2" w:semiHidden="1" w:unhideWhenUsed="1"/>
     <w:lsdException w:name="Table Web 1" w:semiHidden="1" w:unhideWhenUsed="1"/>
     <w:lsdException w:name="Table Web 2" w:semiHidden="1" w:unhideWhenUsed="1"/>
+    <w:lsdException w:name="Table Web 3" w:semiHidden="1" w:unhideWhenUsed="1"/>
     <w:lsdException w:name="Balloon Text" w:semiHidden="1" w:unhideWhenUsed="1"/>
     <w:lsdException w:name="Table Grid" w:uiPriority="39"/>
+    <w:lsdException w:name="Table Theme" w:semiHidden="1" w:unhideWhenUsed="1"/>
     <w:lsdException w:name="Placeholder Text" w:semiHidden="1"/>
     <w:lsdException w:name="No Spacing" w:uiPriority="1" w:qFormat="1"/>
     <w:lsdException w:name="Light Shading" w:uiPriority="60"/>
@@ -1347,7 +2178,7 @@
   </w:font>
   <w:font w:name="PMingLiU">
     <w:altName w:val="新細明體"/>
-    <w:panose1 w:val="02020500000000000000"/>
+    <w:panose1 w:val="02010601000101010101"/>
     <w:charset w:val="88"/>
     <w:family w:val="roman"/>
     <w:pitch w:val="variable"/>
@@ -1407,6 +2238,8 @@
   </w:compat>
   <w:rsids>
     <w:rsidRoot w:val="003B098A"/>
+    <w:rsid w:val="002F00EB"/>
+    <w:rsid w:val="002F3C41"/>
     <w:rsid w:val="003B098A"/>
     <w:rsid w:val="00B050F0"/>
   </w:rsids>

</xml_diff>

<commit_message>
Added data flow into state diagram
</commit_message>
<xml_diff>
--- a/Proj1/ELEC 402 Report.docx
+++ b/Proj1/ELEC 402 Report.docx
@@ -339,7 +339,15 @@
         <w:t xml:space="preserve"> </w:t>
       </w:r>
       <w:r>
-        <w:t>If left default, the pin will be 1234, savings will contain 1000, and chequing will contain 25</w:t>
+        <w:t xml:space="preserve">If left default, the pin will be 1234, savings will contain 1000, and </w:t>
+      </w:r>
+      <w:proofErr w:type="spellStart"/>
+      <w:r>
+        <w:t>chequing</w:t>
+      </w:r>
+      <w:proofErr w:type="spellEnd"/>
+      <w:r>
+        <w:t xml:space="preserve"> will contain 25</w:t>
       </w:r>
       <w:r>
         <w:t xml:space="preserve">. States consist of </w:t>
@@ -455,6 +463,9 @@
     <w:p>
       <w:r>
         <w:t>As this is a basic bank ATM FSM to demonstrate FSM rather than bank ATM functionality, there may be some differences in the bank ATM FSM function compared to ones in real life.</w:t>
+      </w:r>
+      <w:r>
+        <w:t xml:space="preserve"> I.e. this bank ATM FSM is not realistic…</w:t>
       </w:r>
     </w:p>
     <w:p>
@@ -539,9 +550,11 @@
           <w:numId w:val="1"/>
         </w:numPr>
       </w:pPr>
+      <w:proofErr w:type="spellStart"/>
       <w:r>
         <w:t>clk</w:t>
       </w:r>
+      <w:proofErr w:type="spellEnd"/>
     </w:p>
     <w:p>
       <w:pPr>
@@ -563,9 +576,11 @@
           <w:numId w:val="1"/>
         </w:numPr>
       </w:pPr>
+      <w:proofErr w:type="spellStart"/>
       <w:r>
         <w:t>rst</w:t>
       </w:r>
+      <w:proofErr w:type="spellEnd"/>
     </w:p>
     <w:p>
       <w:pPr>
@@ -587,9 +602,11 @@
           <w:numId w:val="1"/>
         </w:numPr>
       </w:pPr>
+      <w:proofErr w:type="spellStart"/>
       <w:r>
         <w:t>bank_card_insert</w:t>
       </w:r>
+      <w:proofErr w:type="spellEnd"/>
     </w:p>
     <w:p>
       <w:pPr>
@@ -611,9 +628,11 @@
           <w:numId w:val="1"/>
         </w:numPr>
       </w:pPr>
+      <w:proofErr w:type="spellStart"/>
       <w:r>
         <w:t>deposit_withdrawal_selection</w:t>
       </w:r>
+      <w:proofErr w:type="spellEnd"/>
     </w:p>
     <w:p>
       <w:pPr>
@@ -635,9 +654,11 @@
           <w:numId w:val="1"/>
         </w:numPr>
       </w:pPr>
+      <w:proofErr w:type="spellStart"/>
       <w:r>
         <w:t>account_selection</w:t>
       </w:r>
+      <w:proofErr w:type="spellEnd"/>
     </w:p>
     <w:p>
       <w:pPr>
@@ -648,7 +669,15 @@
         </w:numPr>
       </w:pPr>
       <w:r>
-        <w:t xml:space="preserve">Signal to select account, either 0 – Chequing, 1 – Savings </w:t>
+        <w:t xml:space="preserve">Signal to select account, either 0 – </w:t>
+      </w:r>
+      <w:proofErr w:type="spellStart"/>
+      <w:r>
+        <w:t>Chequing</w:t>
+      </w:r>
+      <w:proofErr w:type="spellEnd"/>
+      <w:r>
+        <w:t xml:space="preserve">, 1 – Savings </w:t>
       </w:r>
     </w:p>
     <w:p>
@@ -712,9 +741,12 @@
           <w:numId w:val="1"/>
         </w:numPr>
       </w:pPr>
-      <w:r>
+      <w:proofErr w:type="spellStart"/>
+      <w:r>
+        <w:lastRenderedPageBreak/>
         <w:t>open_atm_out</w:t>
       </w:r>
+      <w:proofErr w:type="spellEnd"/>
     </w:p>
     <w:p>
       <w:pPr>
@@ -725,454 +757,508 @@
         </w:numPr>
       </w:pPr>
       <w:r>
+        <w:t>Signal to open the ATM deposit out slot for dispensing cash</w:t>
+      </w:r>
+    </w:p>
+    <w:p>
+      <w:pPr>
+        <w:pStyle w:val="ListParagraph"/>
+        <w:numPr>
+          <w:ilvl w:val="0"/>
+          <w:numId w:val="1"/>
+        </w:numPr>
+      </w:pPr>
+      <w:proofErr w:type="spellStart"/>
+      <w:r>
+        <w:t>open_atm_in</w:t>
+      </w:r>
+      <w:proofErr w:type="spellEnd"/>
+    </w:p>
+    <w:p>
+      <w:pPr>
+        <w:pStyle w:val="ListParagraph"/>
+        <w:numPr>
+          <w:ilvl w:val="1"/>
+          <w:numId w:val="1"/>
+        </w:numPr>
+      </w:pPr>
+      <w:r>
+        <w:t>Signal to open the ATM withdrawal in slot for receiving cash or check</w:t>
+      </w:r>
+    </w:p>
+    <w:p>
+      <w:pPr>
+        <w:pStyle w:val="ListParagraph"/>
+        <w:numPr>
+          <w:ilvl w:val="0"/>
+          <w:numId w:val="1"/>
+        </w:numPr>
+      </w:pPr>
+      <w:r>
+        <w:t>ready</w:t>
+      </w:r>
+    </w:p>
+    <w:p>
+      <w:pPr>
+        <w:pStyle w:val="ListParagraph"/>
+        <w:numPr>
+          <w:ilvl w:val="1"/>
+          <w:numId w:val="1"/>
+        </w:numPr>
+      </w:pPr>
+      <w:r>
+        <w:t>Signal to indicate that the ATM is ready to be used (and not used by another)</w:t>
+      </w:r>
+    </w:p>
+    <w:p>
+      <w:r>
+        <w:t>States:</w:t>
+      </w:r>
+    </w:p>
+    <w:p>
+      <w:pPr>
+        <w:pStyle w:val="ListParagraph"/>
+        <w:numPr>
+          <w:ilvl w:val="0"/>
+          <w:numId w:val="1"/>
+        </w:numPr>
+      </w:pPr>
+      <w:r>
+        <w:t>idle</w:t>
+      </w:r>
+    </w:p>
+    <w:p>
+      <w:pPr>
+        <w:pStyle w:val="ListParagraph"/>
+        <w:numPr>
+          <w:ilvl w:val="1"/>
+          <w:numId w:val="1"/>
+        </w:numPr>
+      </w:pPr>
+      <w:r>
+        <w:t>(1) Idle state for after reset.</w:t>
+      </w:r>
+    </w:p>
+    <w:p>
+      <w:pPr>
+        <w:pStyle w:val="ListParagraph"/>
+        <w:numPr>
+          <w:ilvl w:val="0"/>
+          <w:numId w:val="1"/>
+        </w:numPr>
+      </w:pPr>
+      <w:proofErr w:type="spellStart"/>
+      <w:r>
+        <w:t>pin_check</w:t>
+      </w:r>
+      <w:proofErr w:type="spellEnd"/>
+    </w:p>
+    <w:p>
+      <w:pPr>
+        <w:pStyle w:val="ListParagraph"/>
+        <w:numPr>
+          <w:ilvl w:val="1"/>
+          <w:numId w:val="1"/>
+        </w:numPr>
+      </w:pPr>
+      <w:r>
+        <w:t>(2) Pin check state for validating input pin is correct to local pin.</w:t>
+      </w:r>
+    </w:p>
+    <w:p>
+      <w:pPr>
+        <w:pStyle w:val="ListParagraph"/>
+        <w:numPr>
+          <w:ilvl w:val="0"/>
+          <w:numId w:val="1"/>
+        </w:numPr>
+      </w:pPr>
+      <w:proofErr w:type="spellStart"/>
+      <w:r>
+        <w:t>select_deposit_withdrawal</w:t>
+      </w:r>
+      <w:proofErr w:type="spellEnd"/>
+    </w:p>
+    <w:p>
+      <w:pPr>
+        <w:pStyle w:val="ListParagraph"/>
+        <w:numPr>
+          <w:ilvl w:val="1"/>
+          <w:numId w:val="1"/>
+        </w:numPr>
+      </w:pPr>
+      <w:r>
+        <w:t>(3) Deposit/Withdrawal check state for selecting either deposit or withdrawal</w:t>
+      </w:r>
+    </w:p>
+    <w:p>
+      <w:pPr>
+        <w:pStyle w:val="ListParagraph"/>
+        <w:numPr>
+          <w:ilvl w:val="0"/>
+          <w:numId w:val="1"/>
+        </w:numPr>
+      </w:pPr>
+      <w:proofErr w:type="spellStart"/>
+      <w:r>
+        <w:t>deposit_account_selection</w:t>
+      </w:r>
+      <w:proofErr w:type="spellEnd"/>
+    </w:p>
+    <w:p>
+      <w:pPr>
+        <w:pStyle w:val="ListParagraph"/>
+        <w:numPr>
+          <w:ilvl w:val="1"/>
+          <w:numId w:val="1"/>
+        </w:numPr>
+      </w:pPr>
+      <w:r>
+        <w:t>(4) If deposit was chosen in (3), this state starts the deposit phase and selects the deposit account</w:t>
+      </w:r>
+    </w:p>
+    <w:p>
+      <w:pPr>
+        <w:pStyle w:val="ListParagraph"/>
+        <w:numPr>
+          <w:ilvl w:val="0"/>
+          <w:numId w:val="1"/>
+        </w:numPr>
+      </w:pPr>
+      <w:proofErr w:type="spellStart"/>
+      <w:r>
+        <w:t>deposit_cash_or_check</w:t>
+      </w:r>
+      <w:proofErr w:type="spellEnd"/>
+    </w:p>
+    <w:p>
+      <w:pPr>
+        <w:pStyle w:val="ListParagraph"/>
+        <w:numPr>
+          <w:ilvl w:val="1"/>
+          <w:numId w:val="1"/>
+        </w:numPr>
+      </w:pPr>
+      <w:r>
+        <w:t xml:space="preserve">(5) Confirmation state that moves to </w:t>
+      </w:r>
+      <w:proofErr w:type="spellStart"/>
+      <w:r>
+        <w:t>open_atm_in</w:t>
+      </w:r>
+      <w:proofErr w:type="spellEnd"/>
+      <w:r>
+        <w:t xml:space="preserve"> state</w:t>
+      </w:r>
+    </w:p>
+    <w:p>
+      <w:pPr>
+        <w:pStyle w:val="ListParagraph"/>
+        <w:numPr>
+          <w:ilvl w:val="0"/>
+          <w:numId w:val="1"/>
+        </w:numPr>
+      </w:pPr>
+      <w:proofErr w:type="spellStart"/>
+      <w:r>
+        <w:t>open_atm_in</w:t>
+      </w:r>
+      <w:proofErr w:type="spellEnd"/>
+    </w:p>
+    <w:p>
+      <w:pPr>
+        <w:pStyle w:val="ListParagraph"/>
+        <w:numPr>
+          <w:ilvl w:val="1"/>
+          <w:numId w:val="1"/>
+        </w:numPr>
+      </w:pPr>
+      <w:r>
+        <w:t>(6) State for ATM deposit slot to be opened.</w:t>
+      </w:r>
+    </w:p>
+    <w:p>
+      <w:pPr>
+        <w:pStyle w:val="ListParagraph"/>
+        <w:numPr>
+          <w:ilvl w:val="0"/>
+          <w:numId w:val="1"/>
+        </w:numPr>
+      </w:pPr>
+      <w:proofErr w:type="spellStart"/>
+      <w:r>
+        <w:t>withdrawal_account_selection</w:t>
+      </w:r>
+      <w:proofErr w:type="spellEnd"/>
+    </w:p>
+    <w:p>
+      <w:pPr>
+        <w:pStyle w:val="ListParagraph"/>
+        <w:numPr>
+          <w:ilvl w:val="1"/>
+          <w:numId w:val="1"/>
+        </w:numPr>
+      </w:pPr>
+      <w:r>
+        <w:t>(7) If withdrawal was chosen in (3), this state starts the deposit phase and selects the withdrawal account</w:t>
+      </w:r>
+    </w:p>
+    <w:p>
+      <w:pPr>
+        <w:pStyle w:val="ListParagraph"/>
+        <w:numPr>
+          <w:ilvl w:val="0"/>
+          <w:numId w:val="1"/>
+        </w:numPr>
+      </w:pPr>
+      <w:proofErr w:type="spellStart"/>
+      <w:r>
+        <w:t>withdrawal_amount_selection</w:t>
+      </w:r>
+      <w:proofErr w:type="spellEnd"/>
+    </w:p>
+    <w:p>
+      <w:pPr>
+        <w:pStyle w:val="ListParagraph"/>
+        <w:numPr>
+          <w:ilvl w:val="1"/>
+          <w:numId w:val="1"/>
+        </w:numPr>
+      </w:pPr>
+      <w:r>
+        <w:t>(8) Records amount to be withdrawn from the amount input</w:t>
+      </w:r>
+    </w:p>
+    <w:p>
+      <w:pPr>
+        <w:pStyle w:val="ListParagraph"/>
+        <w:numPr>
+          <w:ilvl w:val="0"/>
+          <w:numId w:val="1"/>
+        </w:numPr>
+      </w:pPr>
+      <w:proofErr w:type="spellStart"/>
+      <w:r>
+        <w:t>withdraw_chequing</w:t>
+      </w:r>
+      <w:proofErr w:type="spellEnd"/>
+    </w:p>
+    <w:p>
+      <w:pPr>
+        <w:pStyle w:val="ListParagraph"/>
+        <w:numPr>
+          <w:ilvl w:val="1"/>
+          <w:numId w:val="1"/>
+        </w:numPr>
+      </w:pPr>
+      <w:r>
+        <w:t xml:space="preserve">(9) Confirmation state for </w:t>
+      </w:r>
+      <w:proofErr w:type="spellStart"/>
+      <w:r>
+        <w:t>chequing</w:t>
+      </w:r>
+      <w:proofErr w:type="spellEnd"/>
+      <w:r>
+        <w:t xml:space="preserve"> (automatically moves to insufficient funds check)</w:t>
+      </w:r>
+    </w:p>
+    <w:p>
+      <w:pPr>
+        <w:pStyle w:val="ListParagraph"/>
+        <w:numPr>
+          <w:ilvl w:val="0"/>
+          <w:numId w:val="1"/>
+        </w:numPr>
+      </w:pPr>
+      <w:r>
+        <w:t>withdraw_savings</w:t>
+      </w:r>
+    </w:p>
+    <w:p>
+      <w:pPr>
+        <w:pStyle w:val="ListParagraph"/>
+        <w:numPr>
+          <w:ilvl w:val="1"/>
+          <w:numId w:val="1"/>
+        </w:numPr>
+      </w:pPr>
+      <w:r>
+        <w:t>(</w:t>
+      </w:r>
+      <w:r>
+        <w:t>10) Confirmation state for savings (automatically moves to insufficient funds check)</w:t>
+      </w:r>
+    </w:p>
+    <w:p>
+      <w:pPr>
+        <w:pStyle w:val="ListParagraph"/>
+        <w:numPr>
+          <w:ilvl w:val="0"/>
+          <w:numId w:val="1"/>
+        </w:numPr>
+      </w:pPr>
+      <w:proofErr w:type="spellStart"/>
+      <w:r>
+        <w:t>insufficient_funds_check</w:t>
+      </w:r>
+      <w:proofErr w:type="spellEnd"/>
+    </w:p>
+    <w:p>
+      <w:pPr>
+        <w:pStyle w:val="ListParagraph"/>
+        <w:numPr>
+          <w:ilvl w:val="1"/>
+          <w:numId w:val="1"/>
+        </w:numPr>
+      </w:pPr>
+      <w:r>
+        <w:t>(</w:t>
+      </w:r>
+      <w:r>
+        <w:t xml:space="preserve">11) Checks for insufficient funds in chosen </w:t>
+      </w:r>
+      <w:proofErr w:type="spellStart"/>
+      <w:r>
+        <w:t>chequing</w:t>
+      </w:r>
+      <w:proofErr w:type="spellEnd"/>
+      <w:r>
+        <w:t>/savings to withdraw from</w:t>
+      </w:r>
+    </w:p>
+    <w:p>
+      <w:pPr>
+        <w:pStyle w:val="ListParagraph"/>
+        <w:numPr>
+          <w:ilvl w:val="0"/>
+          <w:numId w:val="1"/>
+        </w:numPr>
+      </w:pPr>
+      <w:proofErr w:type="spellStart"/>
+      <w:r>
+        <w:t>open_atm_out</w:t>
+      </w:r>
+      <w:proofErr w:type="spellEnd"/>
+    </w:p>
+    <w:p>
+      <w:pPr>
+        <w:pStyle w:val="ListParagraph"/>
+        <w:numPr>
+          <w:ilvl w:val="1"/>
+          <w:numId w:val="1"/>
+        </w:numPr>
+      </w:pPr>
+      <w:r>
+        <w:t>(12) State for ATM withdrawal slot to be opened.</w:t>
+      </w:r>
+    </w:p>
+    <w:p>
+      <w:pPr>
+        <w:pStyle w:val="ListParagraph"/>
+        <w:numPr>
+          <w:ilvl w:val="0"/>
+          <w:numId w:val="1"/>
+        </w:numPr>
+      </w:pPr>
+      <w:r>
+        <w:t>withdraw_card</w:t>
+      </w:r>
+    </w:p>
+    <w:p>
+      <w:pPr>
+        <w:pStyle w:val="ListParagraph"/>
+        <w:numPr>
+          <w:ilvl w:val="1"/>
+          <w:numId w:val="1"/>
+        </w:numPr>
+      </w:pPr>
+      <w:r>
+        <w:t>(</w:t>
+      </w:r>
+      <w:r>
+        <w:t>13) Loop to make sure card is withdrawn (</w:t>
+      </w:r>
+      <w:proofErr w:type="spellStart"/>
+      <w:r>
+        <w:t>bank_card_insert</w:t>
+      </w:r>
+      <w:proofErr w:type="spellEnd"/>
+      <w:r>
+        <w:t xml:space="preserve"> set to low)</w:t>
+      </w:r>
+    </w:p>
+    <w:p>
+      <w:r>
+        <w:t>Testb</w:t>
+      </w:r>
+      <w:r>
+        <w:t>ench input outputs:</w:t>
+      </w:r>
+    </w:p>
+    <w:p>
+      <w:pPr>
+        <w:pStyle w:val="ListParagraph"/>
+        <w:numPr>
+          <w:ilvl w:val="0"/>
+          <w:numId w:val="1"/>
+        </w:numPr>
+      </w:pPr>
+      <w:r>
+        <w:t>None</w:t>
+      </w:r>
+    </w:p>
+    <w:p>
+      <w:pPr>
+        <w:pStyle w:val="ListParagraph"/>
+        <w:numPr>
+          <w:ilvl w:val="1"/>
+          <w:numId w:val="1"/>
+        </w:numPr>
+      </w:pPr>
+      <w:r>
+        <w:t>Testbenches do not have input / outputs.</w:t>
+      </w:r>
+    </w:p>
+    <w:p>
+      <w:r>
+        <w:t>Testbench tests:</w:t>
+      </w:r>
+    </w:p>
+    <w:p>
+      <w:pPr>
+        <w:pStyle w:val="ListParagraph"/>
+        <w:numPr>
+          <w:ilvl w:val="0"/>
+          <w:numId w:val="1"/>
+        </w:numPr>
+      </w:pPr>
+      <w:r>
+        <w:t>Assert ready for when bank card isn’t inserted</w:t>
+      </w:r>
+    </w:p>
+    <w:p>
+      <w:pPr>
+        <w:pStyle w:val="ListParagraph"/>
+        <w:numPr>
+          <w:ilvl w:val="0"/>
+          <w:numId w:val="1"/>
+        </w:numPr>
+      </w:pPr>
+      <w:r>
+        <w:t>Incorrect pin test</w:t>
+      </w:r>
+    </w:p>
+    <w:p>
+      <w:pPr>
+        <w:pStyle w:val="ListParagraph"/>
+        <w:numPr>
+          <w:ilvl w:val="0"/>
+          <w:numId w:val="1"/>
+        </w:numPr>
+      </w:pPr>
+      <w:r>
         <w:lastRenderedPageBreak/>
-        <w:t>Signal to open the ATM deposit out slot for dispensing cash</w:t>
-      </w:r>
-    </w:p>
-    <w:p>
-      <w:pPr>
-        <w:pStyle w:val="ListParagraph"/>
-        <w:numPr>
-          <w:ilvl w:val="0"/>
-          <w:numId w:val="1"/>
-        </w:numPr>
-      </w:pPr>
-      <w:r>
-        <w:t>open_atm_in</w:t>
-      </w:r>
-    </w:p>
-    <w:p>
-      <w:pPr>
-        <w:pStyle w:val="ListParagraph"/>
-        <w:numPr>
-          <w:ilvl w:val="1"/>
-          <w:numId w:val="1"/>
-        </w:numPr>
-      </w:pPr>
-      <w:r>
-        <w:t>Signal to open the ATM withdrawal in slot for receiving cash or check</w:t>
-      </w:r>
-    </w:p>
-    <w:p>
-      <w:pPr>
-        <w:pStyle w:val="ListParagraph"/>
-        <w:numPr>
-          <w:ilvl w:val="0"/>
-          <w:numId w:val="1"/>
-        </w:numPr>
-      </w:pPr>
-      <w:r>
-        <w:t>ready</w:t>
-      </w:r>
-    </w:p>
-    <w:p>
-      <w:pPr>
-        <w:pStyle w:val="ListParagraph"/>
-        <w:numPr>
-          <w:ilvl w:val="1"/>
-          <w:numId w:val="1"/>
-        </w:numPr>
-      </w:pPr>
-      <w:r>
-        <w:t>Signal to indicate that the ATM is ready to be used (and not used by another)</w:t>
-      </w:r>
-    </w:p>
-    <w:p>
-      <w:r>
-        <w:t>States:</w:t>
-      </w:r>
-    </w:p>
-    <w:p>
-      <w:pPr>
-        <w:pStyle w:val="ListParagraph"/>
-        <w:numPr>
-          <w:ilvl w:val="0"/>
-          <w:numId w:val="1"/>
-        </w:numPr>
-      </w:pPr>
-      <w:r>
-        <w:t>idle</w:t>
-      </w:r>
-    </w:p>
-    <w:p>
-      <w:pPr>
-        <w:pStyle w:val="ListParagraph"/>
-        <w:numPr>
-          <w:ilvl w:val="1"/>
-          <w:numId w:val="1"/>
-        </w:numPr>
-      </w:pPr>
-      <w:r>
-        <w:t>(1) Idle state for after reset.</w:t>
-      </w:r>
-    </w:p>
-    <w:p>
-      <w:pPr>
-        <w:pStyle w:val="ListParagraph"/>
-        <w:numPr>
-          <w:ilvl w:val="0"/>
-          <w:numId w:val="1"/>
-        </w:numPr>
-      </w:pPr>
-      <w:r>
-        <w:t>pin_check</w:t>
-      </w:r>
-    </w:p>
-    <w:p>
-      <w:pPr>
-        <w:pStyle w:val="ListParagraph"/>
-        <w:numPr>
-          <w:ilvl w:val="1"/>
-          <w:numId w:val="1"/>
-        </w:numPr>
-      </w:pPr>
-      <w:r>
-        <w:t>(2) Pin check state for validating input pin is correct to local pin.</w:t>
-      </w:r>
-    </w:p>
-    <w:p>
-      <w:pPr>
-        <w:pStyle w:val="ListParagraph"/>
-        <w:numPr>
-          <w:ilvl w:val="0"/>
-          <w:numId w:val="1"/>
-        </w:numPr>
-      </w:pPr>
-      <w:r>
-        <w:t>select_deposit_withdrawal</w:t>
-      </w:r>
-    </w:p>
-    <w:p>
-      <w:pPr>
-        <w:pStyle w:val="ListParagraph"/>
-        <w:numPr>
-          <w:ilvl w:val="1"/>
-          <w:numId w:val="1"/>
-        </w:numPr>
-      </w:pPr>
-      <w:r>
-        <w:t>(3) Deposit/Withdrawal check state for selecting either deposit or withdrawal</w:t>
-      </w:r>
-    </w:p>
-    <w:p>
-      <w:pPr>
-        <w:pStyle w:val="ListParagraph"/>
-        <w:numPr>
-          <w:ilvl w:val="0"/>
-          <w:numId w:val="1"/>
-        </w:numPr>
-      </w:pPr>
-      <w:r>
-        <w:t>deposit_account_selection</w:t>
-      </w:r>
-    </w:p>
-    <w:p>
-      <w:pPr>
-        <w:pStyle w:val="ListParagraph"/>
-        <w:numPr>
-          <w:ilvl w:val="1"/>
-          <w:numId w:val="1"/>
-        </w:numPr>
-      </w:pPr>
-      <w:r>
-        <w:t>(4) If deposit was chosen in (3), this state starts the deposit phase and selects the deposit account</w:t>
-      </w:r>
-    </w:p>
-    <w:p>
-      <w:pPr>
-        <w:pStyle w:val="ListParagraph"/>
-        <w:numPr>
-          <w:ilvl w:val="0"/>
-          <w:numId w:val="1"/>
-        </w:numPr>
-      </w:pPr>
-      <w:r>
-        <w:t>deposit_cash_or_check</w:t>
-      </w:r>
-    </w:p>
-    <w:p>
-      <w:pPr>
-        <w:pStyle w:val="ListParagraph"/>
-        <w:numPr>
-          <w:ilvl w:val="1"/>
-          <w:numId w:val="1"/>
-        </w:numPr>
-      </w:pPr>
-      <w:r>
-        <w:t>(5) Confirmation state that moves to open_atm_in state</w:t>
-      </w:r>
-    </w:p>
-    <w:p>
-      <w:pPr>
-        <w:pStyle w:val="ListParagraph"/>
-        <w:numPr>
-          <w:ilvl w:val="0"/>
-          <w:numId w:val="1"/>
-        </w:numPr>
-      </w:pPr>
-      <w:r>
-        <w:t>open_atm_in</w:t>
-      </w:r>
-    </w:p>
-    <w:p>
-      <w:pPr>
-        <w:pStyle w:val="ListParagraph"/>
-        <w:numPr>
-          <w:ilvl w:val="1"/>
-          <w:numId w:val="1"/>
-        </w:numPr>
-      </w:pPr>
-      <w:r>
-        <w:t>(6) State for ATM deposit slot to be opened.</w:t>
-      </w:r>
-    </w:p>
-    <w:p>
-      <w:pPr>
-        <w:pStyle w:val="ListParagraph"/>
-        <w:numPr>
-          <w:ilvl w:val="0"/>
-          <w:numId w:val="1"/>
-        </w:numPr>
-      </w:pPr>
-      <w:r>
-        <w:t>withdrawal_account_selection</w:t>
-      </w:r>
-    </w:p>
-    <w:p>
-      <w:pPr>
-        <w:pStyle w:val="ListParagraph"/>
-        <w:numPr>
-          <w:ilvl w:val="1"/>
-          <w:numId w:val="1"/>
-        </w:numPr>
-      </w:pPr>
-      <w:r>
-        <w:t>(7) If withdrawal was chosen in (3), this state starts the deposit phase and selects the withdrawal account</w:t>
-      </w:r>
-    </w:p>
-    <w:p>
-      <w:pPr>
-        <w:pStyle w:val="ListParagraph"/>
-        <w:numPr>
-          <w:ilvl w:val="0"/>
-          <w:numId w:val="1"/>
-        </w:numPr>
-      </w:pPr>
-      <w:r>
-        <w:t>withdrawal_amount_selection</w:t>
-      </w:r>
-    </w:p>
-    <w:p>
-      <w:pPr>
-        <w:pStyle w:val="ListParagraph"/>
-        <w:numPr>
-          <w:ilvl w:val="1"/>
-          <w:numId w:val="1"/>
-        </w:numPr>
-      </w:pPr>
-      <w:r>
-        <w:t>(8) Records amount to be withdrawn from the amount input</w:t>
-      </w:r>
-    </w:p>
-    <w:p>
-      <w:pPr>
-        <w:pStyle w:val="ListParagraph"/>
-        <w:numPr>
-          <w:ilvl w:val="0"/>
-          <w:numId w:val="1"/>
-        </w:numPr>
-      </w:pPr>
-      <w:r>
-        <w:t>withdraw_chequing</w:t>
-      </w:r>
-    </w:p>
-    <w:p>
-      <w:pPr>
-        <w:pStyle w:val="ListParagraph"/>
-        <w:numPr>
-          <w:ilvl w:val="1"/>
-          <w:numId w:val="1"/>
-        </w:numPr>
-      </w:pPr>
-      <w:r>
-        <w:t>(9) Confirmation state for chequing (automatically moves to insufficient funds check)</w:t>
-      </w:r>
-    </w:p>
-    <w:p>
-      <w:pPr>
-        <w:pStyle w:val="ListParagraph"/>
-        <w:numPr>
-          <w:ilvl w:val="0"/>
-          <w:numId w:val="1"/>
-        </w:numPr>
-      </w:pPr>
-      <w:r>
-        <w:t>withdraw_savings</w:t>
-      </w:r>
-    </w:p>
-    <w:p>
-      <w:pPr>
-        <w:pStyle w:val="ListParagraph"/>
-        <w:numPr>
-          <w:ilvl w:val="1"/>
-          <w:numId w:val="1"/>
-        </w:numPr>
-      </w:pPr>
-      <w:r>
-        <w:t>(</w:t>
-      </w:r>
-      <w:r>
-        <w:t>10) Confirmation state for savings (automatically moves to insufficient funds check)</w:t>
-      </w:r>
-    </w:p>
-    <w:p>
-      <w:pPr>
-        <w:pStyle w:val="ListParagraph"/>
-        <w:numPr>
-          <w:ilvl w:val="0"/>
-          <w:numId w:val="1"/>
-        </w:numPr>
-      </w:pPr>
-      <w:r>
-        <w:t>insufficient_funds_check</w:t>
-      </w:r>
-    </w:p>
-    <w:p>
-      <w:pPr>
-        <w:pStyle w:val="ListParagraph"/>
-        <w:numPr>
-          <w:ilvl w:val="1"/>
-          <w:numId w:val="1"/>
-        </w:numPr>
-      </w:pPr>
-      <w:r>
-        <w:t>(</w:t>
-      </w:r>
-      <w:r>
-        <w:t>11) Checks for insufficient funds in chosen chequing/savings to withdraw from</w:t>
-      </w:r>
-    </w:p>
-    <w:p>
-      <w:pPr>
-        <w:pStyle w:val="ListParagraph"/>
-        <w:numPr>
-          <w:ilvl w:val="0"/>
-          <w:numId w:val="1"/>
-        </w:numPr>
-      </w:pPr>
-      <w:r>
-        <w:t>open_atm_out</w:t>
-      </w:r>
-    </w:p>
-    <w:p>
-      <w:pPr>
-        <w:pStyle w:val="ListParagraph"/>
-        <w:numPr>
-          <w:ilvl w:val="1"/>
-          <w:numId w:val="1"/>
-        </w:numPr>
-      </w:pPr>
-      <w:r>
-        <w:t>(12) State for ATM withdrawal slot to be opened.</w:t>
-      </w:r>
-    </w:p>
-    <w:p>
-      <w:pPr>
-        <w:pStyle w:val="ListParagraph"/>
-        <w:numPr>
-          <w:ilvl w:val="0"/>
-          <w:numId w:val="1"/>
-        </w:numPr>
-      </w:pPr>
-      <w:r>
-        <w:t>withdraw_card</w:t>
-      </w:r>
-    </w:p>
-    <w:p>
-      <w:pPr>
-        <w:pStyle w:val="ListParagraph"/>
-        <w:numPr>
-          <w:ilvl w:val="1"/>
-          <w:numId w:val="1"/>
-        </w:numPr>
-      </w:pPr>
-      <w:r>
-        <w:t>(</w:t>
-      </w:r>
-      <w:r>
-        <w:t>13) Loop to make sure card is withdrawn (bank_card_insert set to low)</w:t>
-      </w:r>
-    </w:p>
-    <w:p>
-      <w:r>
-        <w:t>Testb</w:t>
-      </w:r>
-      <w:r>
-        <w:t>ench input outputs:</w:t>
-      </w:r>
-    </w:p>
-    <w:p>
-      <w:pPr>
-        <w:pStyle w:val="ListParagraph"/>
-        <w:numPr>
-          <w:ilvl w:val="0"/>
-          <w:numId w:val="1"/>
-        </w:numPr>
-      </w:pPr>
-      <w:r>
-        <w:t>None</w:t>
-      </w:r>
-    </w:p>
-    <w:p>
-      <w:pPr>
-        <w:pStyle w:val="ListParagraph"/>
-        <w:numPr>
-          <w:ilvl w:val="1"/>
-          <w:numId w:val="1"/>
-        </w:numPr>
-      </w:pPr>
-      <w:r>
-        <w:t>Testbenches do not have input / outputs.</w:t>
-      </w:r>
-    </w:p>
-    <w:p>
-      <w:r>
-        <w:t>Testbench tests:</w:t>
-      </w:r>
-    </w:p>
-    <w:p>
-      <w:pPr>
-        <w:pStyle w:val="ListParagraph"/>
-        <w:numPr>
-          <w:ilvl w:val="0"/>
-          <w:numId w:val="1"/>
-        </w:numPr>
-      </w:pPr>
-      <w:r>
-        <w:t>Assert ready for when bank card isn’t inserted</w:t>
-      </w:r>
-    </w:p>
-    <w:p>
-      <w:pPr>
-        <w:pStyle w:val="ListParagraph"/>
-        <w:numPr>
-          <w:ilvl w:val="0"/>
-          <w:numId w:val="1"/>
-        </w:numPr>
-      </w:pPr>
-      <w:r>
-        <w:t>Incorrect pin test</w:t>
-      </w:r>
-    </w:p>
-    <w:p>
-      <w:pPr>
-        <w:pStyle w:val="ListParagraph"/>
-        <w:numPr>
-          <w:ilvl w:val="0"/>
-          <w:numId w:val="1"/>
-        </w:numPr>
-      </w:pPr>
-      <w:r>
         <w:t>Correct pin test</w:t>
       </w:r>
     </w:p>
@@ -1185,7 +1271,6 @@
         </w:numPr>
       </w:pPr>
       <w:r>
-        <w:lastRenderedPageBreak/>
         <w:t>Withdrawal selection test</w:t>
       </w:r>
     </w:p>
@@ -1298,8 +1383,13 @@
     </w:p>
     <w:p>
       <w:r>
-        <w:t>See .\fsm.drawio</w:t>
-      </w:r>
+        <w:t>See .\</w:t>
+      </w:r>
+      <w:proofErr w:type="spellStart"/>
+      <w:r>
+        <w:t>fsm.drawio</w:t>
+      </w:r>
+      <w:proofErr w:type="spellEnd"/>
     </w:p>
     <w:p>
       <w:r>
@@ -1357,8 +1447,13 @@
     </w:p>
     <w:p>
       <w:r>
-        <w:t>See .\fsm_tb_connection.drawio</w:t>
-      </w:r>
+        <w:t>See .\</w:t>
+      </w:r>
+      <w:proofErr w:type="spellStart"/>
+      <w:r>
+        <w:t>fsm_tb_connection.drawio</w:t>
+      </w:r>
+      <w:proofErr w:type="spellEnd"/>
     </w:p>
     <w:p>
       <w:pPr>
@@ -1419,8 +1514,13 @@
     </w:p>
     <w:p>
       <w:r>
-        <w:t>See .\fsm_state_diagram.drawio</w:t>
-      </w:r>
+        <w:t>See .\</w:t>
+      </w:r>
+      <w:proofErr w:type="spellStart"/>
+      <w:r>
+        <w:t>fsm_state_diagram.drawio</w:t>
+      </w:r>
+      <w:proofErr w:type="spellEnd"/>
     </w:p>
     <w:p>
       <w:pPr>
@@ -1430,12 +1530,15 @@
         </w:rPr>
       </w:pPr>
       <w:r>
-        <w:lastRenderedPageBreak/>
+        <w:rPr>
+          <w:b/>
+          <w:bCs/>
+        </w:rPr>
         <w:drawing>
-          <wp:inline distT="0" distB="0" distL="0" distR="0" wp14:anchorId="7C1D81C0" wp14:editId="7AFF9648">
-            <wp:extent cx="5943600" cy="5925185"/>
-            <wp:effectExtent l="0" t="0" r="0" b="0"/>
-            <wp:docPr id="5" name="Picture 5" descr="Diagram&#10;&#10;Description automatically generated"/>
+          <wp:inline distT="0" distB="0" distL="0" distR="0" wp14:anchorId="75FC8B93" wp14:editId="74837452">
+            <wp:extent cx="5943600" cy="5085715"/>
+            <wp:effectExtent l="0" t="0" r="0" b="635"/>
+            <wp:docPr id="6" name="Picture 6" descr="Diagram&#10;&#10;Description automatically generated"/>
             <wp:cNvGraphicFramePr>
               <a:graphicFrameLocks xmlns:a="http://schemas.openxmlformats.org/drawingml/2006/main" noChangeAspect="1"/>
             </wp:cNvGraphicFramePr>
@@ -1443,7 +1546,7 @@
               <a:graphicData uri="http://schemas.openxmlformats.org/drawingml/2006/picture">
                 <pic:pic xmlns:pic="http://schemas.openxmlformats.org/drawingml/2006/picture">
                   <pic:nvPicPr>
-                    <pic:cNvPr id="5" name="Picture 5" descr="Diagram&#10;&#10;Description automatically generated"/>
+                    <pic:cNvPr id="6" name="Picture 6" descr="Diagram&#10;&#10;Description automatically generated"/>
                     <pic:cNvPicPr/>
                   </pic:nvPicPr>
                   <pic:blipFill>
@@ -1455,7 +1558,7 @@
                   <pic:spPr>
                     <a:xfrm>
                       <a:off x="0" y="0"/>
-                      <a:ext cx="5943600" cy="5925185"/>
+                      <a:ext cx="5943600" cy="5085715"/>
                     </a:xfrm>
                     <a:prstGeom prst="rect">
                       <a:avLst/>
@@ -1472,35 +1575,48 @@
           <w:b/>
           <w:bCs/>
         </w:rPr>
-        <w:t>Copy of code</w:t>
-      </w:r>
-    </w:p>
-    <w:p>
-      <w:r>
-        <w:t>In separate file (code.</w:t>
-      </w:r>
-      <w:r>
-        <w:t>pdf</w:t>
-      </w:r>
-    </w:p>
-    <w:p>
-      <w:pPr>
+        <w:t xml:space="preserve"> </w:t>
+      </w:r>
+      <w:r>
         <w:rPr>
           <w:b/>
           <w:bCs/>
         </w:rPr>
-      </w:pPr>
-      <w:r>
+        <w:t>Copy of code</w:t>
+      </w:r>
+    </w:p>
+    <w:p>
+      <w:r>
+        <w:t>In separate file (code.</w:t>
+      </w:r>
+      <w:r>
+        <w:t>pdf</w:t>
+      </w:r>
+    </w:p>
+    <w:p>
+      <w:pPr>
         <w:rPr>
           <w:b/>
           <w:bCs/>
         </w:rPr>
+      </w:pPr>
+      <w:r>
+        <w:rPr>
+          <w:b/>
+          <w:bCs/>
+        </w:rPr>
+        <w:lastRenderedPageBreak/>
         <w:t>Simulation waveform results</w:t>
       </w:r>
     </w:p>
     <w:p>
-      <w:r>
-        <w:t>To;do:</w:t>
+      <w:proofErr w:type="spellStart"/>
+      <w:r>
+        <w:t>To;do</w:t>
+      </w:r>
+      <w:proofErr w:type="spellEnd"/>
+      <w:r>
+        <w:t>:</w:t>
       </w:r>
     </w:p>
     <w:sectPr>
@@ -2333,9 +2449,9 @@
   </w:compat>
   <w:rsids>
     <w:rsidRoot w:val="003B098A"/>
+    <w:rsid w:val="0004210E"/>
     <w:rsid w:val="002F00EB"/>
     <w:rsid w:val="003B098A"/>
-    <w:rsid w:val="00611D1F"/>
     <w:rsid w:val="00B050F0"/>
   </w:rsids>
   <m:mathPr>

</xml_diff>

<commit_message>
bonus changes for 50% duty cycle
</commit_message>
<xml_diff>
--- a/Proj1/ELEC 402 Report.docx
+++ b/Proj1/ELEC 402 Report.docx
@@ -142,6 +142,7 @@
                 <w:dataBinding w:prefixMappings="xmlns:ns0='http://schemas.openxmlformats.org/package/2006/metadata/core-properties' xmlns:ns1='http://purl.org/dc/elements/1.1/'" w:xpath="/ns0:coreProperties[1]/ns1:subject[1]" w:storeItemID="{6C3C8BC8-F283-45AE-878A-BAB7291924A1}"/>
                 <w:text/>
               </w:sdtPr>
+              <w:sdtEndPr/>
               <w:sdtContent>
                 <w:tc>
                   <w:tcPr>
@@ -339,7 +340,15 @@
         <w:t xml:space="preserve"> </w:t>
       </w:r>
       <w:r>
-        <w:t>If left default, the pin will be 1234, savings will contain 1000, and chequing will contain 25</w:t>
+        <w:t xml:space="preserve">If left default, the pin will be 1234, savings will contain 1000, and </w:t>
+      </w:r>
+      <w:proofErr w:type="spellStart"/>
+      <w:r>
+        <w:t>chequing</w:t>
+      </w:r>
+      <w:proofErr w:type="spellEnd"/>
+      <w:r>
+        <w:t xml:space="preserve"> will contain 25</w:t>
       </w:r>
       <w:r>
         <w:t xml:space="preserve">. States consist of </w:t>
@@ -550,9 +559,11 @@
           <w:numId w:val="1"/>
         </w:numPr>
       </w:pPr>
+      <w:proofErr w:type="spellStart"/>
       <w:r>
         <w:t>clk</w:t>
       </w:r>
+      <w:proofErr w:type="spellEnd"/>
     </w:p>
     <w:p>
       <w:pPr>
@@ -574,9 +585,11 @@
           <w:numId w:val="1"/>
         </w:numPr>
       </w:pPr>
+      <w:proofErr w:type="spellStart"/>
       <w:r>
         <w:t>rst</w:t>
       </w:r>
+      <w:proofErr w:type="spellEnd"/>
     </w:p>
     <w:p>
       <w:pPr>
@@ -598,9 +611,11 @@
           <w:numId w:val="1"/>
         </w:numPr>
       </w:pPr>
+      <w:proofErr w:type="spellStart"/>
       <w:r>
         <w:t>bank_card_insert</w:t>
       </w:r>
+      <w:proofErr w:type="spellEnd"/>
     </w:p>
     <w:p>
       <w:pPr>
@@ -622,9 +637,11 @@
           <w:numId w:val="1"/>
         </w:numPr>
       </w:pPr>
+      <w:proofErr w:type="spellStart"/>
       <w:r>
         <w:t>deposit_withdrawal_selection</w:t>
       </w:r>
+      <w:proofErr w:type="spellEnd"/>
     </w:p>
     <w:p>
       <w:pPr>
@@ -646,9 +663,11 @@
           <w:numId w:val="1"/>
         </w:numPr>
       </w:pPr>
+      <w:proofErr w:type="spellStart"/>
       <w:r>
         <w:t>account_selection</w:t>
       </w:r>
+      <w:proofErr w:type="spellEnd"/>
     </w:p>
     <w:p>
       <w:pPr>
@@ -659,7 +678,15 @@
         </w:numPr>
       </w:pPr>
       <w:r>
-        <w:t xml:space="preserve">Signal to select account, either 0 – Chequing, 1 – Savings </w:t>
+        <w:t xml:space="preserve">Signal to select account, either 0 – </w:t>
+      </w:r>
+      <w:proofErr w:type="spellStart"/>
+      <w:r>
+        <w:t>Chequing</w:t>
+      </w:r>
+      <w:proofErr w:type="spellEnd"/>
+      <w:r>
+        <w:t xml:space="preserve">, 1 – Savings </w:t>
       </w:r>
     </w:p>
     <w:p>
@@ -731,10 +758,12 @@
           <w:numId w:val="1"/>
         </w:numPr>
       </w:pPr>
+      <w:proofErr w:type="spellStart"/>
       <w:r>
         <w:lastRenderedPageBreak/>
         <w:t>open_atm_out</w:t>
       </w:r>
+      <w:proofErr w:type="spellEnd"/>
     </w:p>
     <w:p>
       <w:pPr>
@@ -756,9 +785,11 @@
           <w:numId w:val="1"/>
         </w:numPr>
       </w:pPr>
+      <w:proofErr w:type="spellStart"/>
       <w:r>
         <w:t>open_atm_in</w:t>
       </w:r>
+      <w:proofErr w:type="spellEnd"/>
     </w:p>
     <w:p>
       <w:pPr>
@@ -811,7 +842,15 @@
     </w:p>
     <w:p>
       <w:r>
-        <w:t>The 13 states are initialized using “enum”, which allows for ease of reading during test-benching (as seen in the waveforms in the last part). The states are as follows:</w:t>
+        <w:t>The 13 states are initialized using “</w:t>
+      </w:r>
+      <w:proofErr w:type="spellStart"/>
+      <w:r>
+        <w:t>enum</w:t>
+      </w:r>
+      <w:proofErr w:type="spellEnd"/>
+      <w:r>
+        <w:t>”, which allows for ease of reading during test-benching (as seen in the waveforms in the last part). The states are as follows:</w:t>
       </w:r>
     </w:p>
     <w:p>
@@ -846,9 +885,11 @@
           <w:numId w:val="1"/>
         </w:numPr>
       </w:pPr>
+      <w:proofErr w:type="spellStart"/>
       <w:r>
         <w:t>pin_check</w:t>
       </w:r>
+      <w:proofErr w:type="spellEnd"/>
     </w:p>
     <w:p>
       <w:pPr>
@@ -870,9 +911,11 @@
           <w:numId w:val="1"/>
         </w:numPr>
       </w:pPr>
+      <w:proofErr w:type="spellStart"/>
       <w:r>
         <w:t>select_deposit_withdrawal</w:t>
       </w:r>
+      <w:proofErr w:type="spellEnd"/>
     </w:p>
     <w:p>
       <w:pPr>
@@ -894,9 +937,11 @@
           <w:numId w:val="1"/>
         </w:numPr>
       </w:pPr>
+      <w:proofErr w:type="spellStart"/>
       <w:r>
         <w:t>deposit_account_selection</w:t>
       </w:r>
+      <w:proofErr w:type="spellEnd"/>
     </w:p>
     <w:p>
       <w:pPr>
@@ -918,9 +963,11 @@
           <w:numId w:val="1"/>
         </w:numPr>
       </w:pPr>
+      <w:proofErr w:type="spellStart"/>
       <w:r>
         <w:t>deposit_cash_or_check</w:t>
       </w:r>
+      <w:proofErr w:type="spellEnd"/>
     </w:p>
     <w:p>
       <w:pPr>
@@ -931,20 +978,30 @@
         </w:numPr>
       </w:pPr>
       <w:r>
-        <w:t>(5) Confirmation state that moves to open_atm_in state</w:t>
-      </w:r>
-    </w:p>
-    <w:p>
-      <w:pPr>
-        <w:pStyle w:val="ListParagraph"/>
-        <w:numPr>
-          <w:ilvl w:val="0"/>
-          <w:numId w:val="1"/>
-        </w:numPr>
-      </w:pPr>
+        <w:t xml:space="preserve">(5) Confirmation state that moves to </w:t>
+      </w:r>
+      <w:proofErr w:type="spellStart"/>
       <w:r>
         <w:t>open_atm_in</w:t>
       </w:r>
+      <w:proofErr w:type="spellEnd"/>
+      <w:r>
+        <w:t xml:space="preserve"> state</w:t>
+      </w:r>
+    </w:p>
+    <w:p>
+      <w:pPr>
+        <w:pStyle w:val="ListParagraph"/>
+        <w:numPr>
+          <w:ilvl w:val="0"/>
+          <w:numId w:val="1"/>
+        </w:numPr>
+      </w:pPr>
+      <w:proofErr w:type="spellStart"/>
+      <w:r>
+        <w:t>open_atm_in</w:t>
+      </w:r>
+      <w:proofErr w:type="spellEnd"/>
     </w:p>
     <w:p>
       <w:pPr>
@@ -966,9 +1023,11 @@
           <w:numId w:val="1"/>
         </w:numPr>
       </w:pPr>
+      <w:proofErr w:type="spellStart"/>
       <w:r>
         <w:t>withdrawal_account_selection</w:t>
       </w:r>
+      <w:proofErr w:type="spellEnd"/>
     </w:p>
     <w:p>
       <w:pPr>
@@ -990,9 +1049,11 @@
           <w:numId w:val="1"/>
         </w:numPr>
       </w:pPr>
+      <w:proofErr w:type="spellStart"/>
       <w:r>
         <w:t>withdrawal_amount_selection</w:t>
       </w:r>
+      <w:proofErr w:type="spellEnd"/>
     </w:p>
     <w:p>
       <w:pPr>
@@ -1014,9 +1075,11 @@
           <w:numId w:val="1"/>
         </w:numPr>
       </w:pPr>
+      <w:proofErr w:type="spellStart"/>
       <w:r>
         <w:t>withdraw_chequing</w:t>
       </w:r>
+      <w:proofErr w:type="spellEnd"/>
     </w:p>
     <w:p>
       <w:pPr>
@@ -1027,20 +1090,30 @@
         </w:numPr>
       </w:pPr>
       <w:r>
-        <w:t>(9) Confirmation state for chequing (automatically moves to insufficient funds check)</w:t>
-      </w:r>
-    </w:p>
-    <w:p>
-      <w:pPr>
-        <w:pStyle w:val="ListParagraph"/>
-        <w:numPr>
-          <w:ilvl w:val="0"/>
-          <w:numId w:val="1"/>
-        </w:numPr>
-      </w:pPr>
+        <w:t xml:space="preserve">(9) Confirmation state for </w:t>
+      </w:r>
+      <w:proofErr w:type="spellStart"/>
+      <w:r>
+        <w:t>chequing</w:t>
+      </w:r>
+      <w:proofErr w:type="spellEnd"/>
+      <w:r>
+        <w:t xml:space="preserve"> (automatically moves to insufficient funds check)</w:t>
+      </w:r>
+    </w:p>
+    <w:p>
+      <w:pPr>
+        <w:pStyle w:val="ListParagraph"/>
+        <w:numPr>
+          <w:ilvl w:val="0"/>
+          <w:numId w:val="1"/>
+        </w:numPr>
+      </w:pPr>
+      <w:proofErr w:type="spellStart"/>
       <w:r>
         <w:t>withdraw_savings</w:t>
       </w:r>
+      <w:proofErr w:type="spellEnd"/>
     </w:p>
     <w:p>
       <w:pPr>
@@ -1065,9 +1138,11 @@
           <w:numId w:val="1"/>
         </w:numPr>
       </w:pPr>
+      <w:proofErr w:type="spellStart"/>
       <w:r>
         <w:t>insufficient_funds_check</w:t>
       </w:r>
+      <w:proofErr w:type="spellEnd"/>
     </w:p>
     <w:p>
       <w:pPr>
@@ -1081,20 +1156,30 @@
         <w:t>(</w:t>
       </w:r>
       <w:r>
-        <w:t>11) Checks for insufficient funds in chosen chequing/savings to withdraw from</w:t>
-      </w:r>
-    </w:p>
-    <w:p>
-      <w:pPr>
-        <w:pStyle w:val="ListParagraph"/>
-        <w:numPr>
-          <w:ilvl w:val="0"/>
-          <w:numId w:val="1"/>
-        </w:numPr>
-      </w:pPr>
+        <w:t xml:space="preserve">11) Checks for insufficient funds in chosen </w:t>
+      </w:r>
+      <w:proofErr w:type="spellStart"/>
+      <w:r>
+        <w:t>chequing</w:t>
+      </w:r>
+      <w:proofErr w:type="spellEnd"/>
+      <w:r>
+        <w:t>/savings to withdraw from</w:t>
+      </w:r>
+    </w:p>
+    <w:p>
+      <w:pPr>
+        <w:pStyle w:val="ListParagraph"/>
+        <w:numPr>
+          <w:ilvl w:val="0"/>
+          <w:numId w:val="1"/>
+        </w:numPr>
+      </w:pPr>
+      <w:proofErr w:type="spellStart"/>
       <w:r>
         <w:t>open_atm_out</w:t>
       </w:r>
+      <w:proofErr w:type="spellEnd"/>
     </w:p>
     <w:p>
       <w:pPr>
@@ -1116,9 +1201,11 @@
           <w:numId w:val="1"/>
         </w:numPr>
       </w:pPr>
+      <w:proofErr w:type="spellStart"/>
       <w:r>
         <w:t>withdraw_card</w:t>
       </w:r>
+      <w:proofErr w:type="spellEnd"/>
     </w:p>
     <w:p>
       <w:pPr>
@@ -1132,7 +1219,15 @@
         <w:t>(</w:t>
       </w:r>
       <w:r>
-        <w:t>13) Loop to make sure card is withdrawn (bank_card_insert set to low)</w:t>
+        <w:t>13) Loop to make sure card is withdrawn (</w:t>
+      </w:r>
+      <w:proofErr w:type="spellStart"/>
+      <w:r>
+        <w:t>bank_card_insert</w:t>
+      </w:r>
+      <w:proofErr w:type="spellEnd"/>
+      <w:r>
+        <w:t xml:space="preserve"> set to low)</w:t>
       </w:r>
     </w:p>
     <w:p>
@@ -1154,7 +1249,15 @@
         <w:t>.</w:t>
       </w:r>
       <w:r>
-        <w:t xml:space="preserve"> However, it does instantiate the dut, which in this case is the FSM.</w:t>
+        <w:t xml:space="preserve"> However, it does instantiate the </w:t>
+      </w:r>
+      <w:proofErr w:type="spellStart"/>
+      <w:r>
+        <w:t>dut</w:t>
+      </w:r>
+      <w:proofErr w:type="spellEnd"/>
+      <w:r>
+        <w:t>, which in this case is the FSM.</w:t>
       </w:r>
     </w:p>
     <w:p>
@@ -1333,11 +1436,19 @@
     </w:p>
     <w:p>
       <w:r>
-        <w:t>See .\fsm.drawio</w:t>
-      </w:r>
-    </w:p>
-    <w:p>
-      <w:r>
+        <w:t>See .\</w:t>
+      </w:r>
+      <w:proofErr w:type="spellStart"/>
+      <w:r>
+        <w:t>fsm.drawio</w:t>
+      </w:r>
+      <w:proofErr w:type="spellEnd"/>
+    </w:p>
+    <w:p>
+      <w:r>
+        <w:rPr>
+          <w:noProof/>
+        </w:rPr>
         <w:drawing>
           <wp:inline distT="0" distB="0" distL="0" distR="0" wp14:anchorId="6591B60C" wp14:editId="2201C600">
             <wp:extent cx="4848902" cy="2467319"/>
@@ -1392,8 +1503,13 @@
     </w:p>
     <w:p>
       <w:r>
-        <w:t>See .\fsm_tb_connection.drawio</w:t>
-      </w:r>
+        <w:t>See .\</w:t>
+      </w:r>
+      <w:proofErr w:type="spellStart"/>
+      <w:r>
+        <w:t>fsm_tb_connection.drawio</w:t>
+      </w:r>
+      <w:proofErr w:type="spellEnd"/>
     </w:p>
     <w:p>
       <w:pPr>
@@ -1406,6 +1522,7 @@
         <w:rPr>
           <w:b/>
           <w:bCs/>
+          <w:noProof/>
         </w:rPr>
         <w:lastRenderedPageBreak/>
         <w:drawing>
@@ -1454,8 +1571,13 @@
     </w:p>
     <w:p>
       <w:r>
-        <w:t>See .\fsm_state_diagram.drawio</w:t>
-      </w:r>
+        <w:t>See .\</w:t>
+      </w:r>
+      <w:proofErr w:type="spellStart"/>
+      <w:r>
+        <w:t>fsm_state_diagram.drawio</w:t>
+      </w:r>
+      <w:proofErr w:type="spellEnd"/>
       <w:r>
         <w:t xml:space="preserve"> for file. Blue text indicates data being set, the black text indicates what causes the states to change.</w:t>
       </w:r>
@@ -1471,6 +1593,7 @@
         <w:rPr>
           <w:b/>
           <w:bCs/>
+          <w:noProof/>
         </w:rPr>
         <w:drawing>
           <wp:inline distT="0" distB="0" distL="0" distR="0" wp14:anchorId="085BEE30" wp14:editId="0E77E8E2">
@@ -1555,9 +1678,19 @@
     </w:p>
     <w:p>
       <w:r>
-        <w:t>The testbench tests most possible ways of traversing the FSM. A list of tests can be seen in above sections.</w:t>
-      </w:r>
-    </w:p>
+        <w:t xml:space="preserve">The testbench tests most possible ways of traversing the FSM. </w:t>
+      </w:r>
+      <w:r>
+        <w:t>The</w:t>
+      </w:r>
+      <w:r>
+        <w:t xml:space="preserve"> list of tests can be seen </w:t>
+      </w:r>
+      <w:r>
+        <w:t>above, or listed below to match the simulation results:</w:t>
+      </w:r>
+    </w:p>
+    <w:p/>
     <w:p>
       <w:pPr>
         <w:rPr>
@@ -1569,6 +1702,7 @@
         <w:rPr>
           <w:b/>
           <w:bCs/>
+          <w:noProof/>
         </w:rPr>
         <w:drawing>
           <wp:inline distT="0" distB="0" distL="0" distR="0" wp14:anchorId="6E737C57" wp14:editId="553ACA44">
@@ -1618,6 +1752,7 @@
         <w:rPr>
           <w:b/>
           <w:bCs/>
+          <w:noProof/>
         </w:rPr>
         <w:lastRenderedPageBreak/>
         <w:drawing>
@@ -1668,6 +1803,7 @@
         <w:rPr>
           <w:b/>
           <w:bCs/>
+          <w:noProof/>
         </w:rPr>
         <w:drawing>
           <wp:inline distT="0" distB="0" distL="0" distR="0" wp14:anchorId="082414C7" wp14:editId="6B3DC306">
@@ -2538,6 +2674,7 @@
     <w:rsidRoot w:val="003B098A"/>
     <w:rsid w:val="002F00EB"/>
     <w:rsid w:val="003B098A"/>
+    <w:rsid w:val="005E0519"/>
     <w:rsid w:val="00B050F0"/>
     <w:rsid w:val="00FA2630"/>
   </w:rsids>

</xml_diff>

<commit_message>
Cleaned up proj1 report
</commit_message>
<xml_diff>
--- a/Proj1/ELEC 402 Report.docx
+++ b/Proj1/ELEC 402 Report.docx
@@ -340,7 +340,15 @@
         <w:t xml:space="preserve"> </w:t>
       </w:r>
       <w:r>
-        <w:t>If left default, the pin will be 1234, savings will contain 1000, and chequing will contain 25</w:t>
+        <w:t xml:space="preserve">If left default, the pin will be 1234, savings will contain 1000, and </w:t>
+      </w:r>
+      <w:proofErr w:type="spellStart"/>
+      <w:r>
+        <w:t>chequing</w:t>
+      </w:r>
+      <w:proofErr w:type="spellEnd"/>
+      <w:r>
+        <w:t xml:space="preserve"> will contain 25</w:t>
       </w:r>
       <w:r>
         <w:t xml:space="preserve">. States consist of </w:t>
@@ -458,9 +466,23 @@
         <w:t>As this is a basic bank ATM FSM to demonstrate FSM rather than bank ATM functionality, there may be some differences in the bank ATM FSM function compared to ones in real life.</w:t>
       </w:r>
       <w:r>
-        <w:t xml:space="preserve"> I.e. this bank ATM FSM is not realistic…</w:t>
-      </w:r>
-    </w:p>
+        <w:t xml:space="preserve"> </w:t>
+      </w:r>
+      <w:proofErr w:type="gramStart"/>
+      <w:r>
+        <w:t>I.e.</w:t>
+      </w:r>
+      <w:proofErr w:type="gramEnd"/>
+      <w:r>
+        <w:t xml:space="preserve"> this bank ATM FSM is not realistic…</w:t>
+      </w:r>
+    </w:p>
+    <w:p>
+      <w:r>
+        <w:br w:type="page"/>
+      </w:r>
+    </w:p>
+    <w:p/>
     <w:p>
       <w:pPr>
         <w:rPr>
@@ -551,9 +573,11 @@
           <w:numId w:val="1"/>
         </w:numPr>
       </w:pPr>
+      <w:proofErr w:type="spellStart"/>
       <w:r>
         <w:t>clk</w:t>
       </w:r>
+      <w:proofErr w:type="spellEnd"/>
     </w:p>
     <w:p>
       <w:pPr>
@@ -575,9 +599,11 @@
           <w:numId w:val="1"/>
         </w:numPr>
       </w:pPr>
+      <w:proofErr w:type="spellStart"/>
       <w:r>
         <w:t>rst</w:t>
       </w:r>
+      <w:proofErr w:type="spellEnd"/>
     </w:p>
     <w:p>
       <w:pPr>
@@ -590,6 +616,17 @@
       <w:r>
         <w:t>Basic reset to initialize entire FSM module, and to reset it if anything happens</w:t>
       </w:r>
+      <w:r>
+        <w:t xml:space="preserve">, which resets local </w:t>
+      </w:r>
+      <w:proofErr w:type="spellStart"/>
+      <w:r>
+        <w:t>chequing</w:t>
+      </w:r>
+      <w:proofErr w:type="spellEnd"/>
+      <w:r>
+        <w:t xml:space="preserve"> and savings values to the instantiated parameters of the module.</w:t>
+      </w:r>
     </w:p>
     <w:p>
       <w:pPr>
@@ -599,9 +636,11 @@
           <w:numId w:val="1"/>
         </w:numPr>
       </w:pPr>
+      <w:proofErr w:type="spellStart"/>
       <w:r>
         <w:t>bank_card_insert</w:t>
       </w:r>
+      <w:proofErr w:type="spellEnd"/>
     </w:p>
     <w:p>
       <w:pPr>
@@ -623,9 +662,11 @@
           <w:numId w:val="1"/>
         </w:numPr>
       </w:pPr>
+      <w:proofErr w:type="spellStart"/>
       <w:r>
         <w:t>deposit_withdrawal_selection</w:t>
       </w:r>
+      <w:proofErr w:type="spellEnd"/>
     </w:p>
     <w:p>
       <w:pPr>
@@ -647,9 +688,11 @@
           <w:numId w:val="1"/>
         </w:numPr>
       </w:pPr>
+      <w:proofErr w:type="spellStart"/>
       <w:r>
         <w:t>account_selection</w:t>
       </w:r>
+      <w:proofErr w:type="spellEnd"/>
     </w:p>
     <w:p>
       <w:pPr>
@@ -660,7 +703,15 @@
         </w:numPr>
       </w:pPr>
       <w:r>
-        <w:t xml:space="preserve">Signal to select account, either 0 – Chequing, 1 – Savings </w:t>
+        <w:t xml:space="preserve">Signal to select account, either 0 – </w:t>
+      </w:r>
+      <w:proofErr w:type="spellStart"/>
+      <w:r>
+        <w:t>Chequing</w:t>
+      </w:r>
+      <w:proofErr w:type="spellEnd"/>
+      <w:r>
+        <w:t xml:space="preserve">, 1 – Savings </w:t>
       </w:r>
     </w:p>
     <w:p>
@@ -671,8 +722,13 @@
           <w:numId w:val="1"/>
         </w:numPr>
       </w:pPr>
-      <w:r>
-        <w:t>amount[13:0]</w:t>
+      <w:proofErr w:type="gramStart"/>
+      <w:r>
+        <w:t>amount[</w:t>
+      </w:r>
+      <w:proofErr w:type="gramEnd"/>
+      <w:r>
+        <w:t>13:0]</w:t>
       </w:r>
     </w:p>
     <w:p>
@@ -695,8 +751,13 @@
           <w:numId w:val="1"/>
         </w:numPr>
       </w:pPr>
-      <w:r>
-        <w:t>pin[13:0]</w:t>
+      <w:proofErr w:type="gramStart"/>
+      <w:r>
+        <w:t>pin[</w:t>
+      </w:r>
+      <w:proofErr w:type="gramEnd"/>
+      <w:r>
+        <w:t>13:0]</w:t>
       </w:r>
     </w:p>
     <w:p>
@@ -732,10 +793,428 @@
           <w:numId w:val="1"/>
         </w:numPr>
       </w:pPr>
+      <w:proofErr w:type="spellStart"/>
+      <w:r>
+        <w:t>open_atm_out</w:t>
+      </w:r>
+      <w:proofErr w:type="spellEnd"/>
+    </w:p>
+    <w:p>
+      <w:pPr>
+        <w:pStyle w:val="ListParagraph"/>
+        <w:numPr>
+          <w:ilvl w:val="1"/>
+          <w:numId w:val="1"/>
+        </w:numPr>
+      </w:pPr>
+      <w:r>
+        <w:t>Signal to open the ATM deposit out slot for dispensing cash</w:t>
+      </w:r>
+    </w:p>
+    <w:p>
+      <w:pPr>
+        <w:pStyle w:val="ListParagraph"/>
+        <w:numPr>
+          <w:ilvl w:val="0"/>
+          <w:numId w:val="1"/>
+        </w:numPr>
+      </w:pPr>
+      <w:proofErr w:type="spellStart"/>
+      <w:r>
+        <w:t>open_atm_in</w:t>
+      </w:r>
+      <w:proofErr w:type="spellEnd"/>
+    </w:p>
+    <w:p>
+      <w:pPr>
+        <w:pStyle w:val="ListParagraph"/>
+        <w:numPr>
+          <w:ilvl w:val="1"/>
+          <w:numId w:val="1"/>
+        </w:numPr>
+      </w:pPr>
+      <w:r>
+        <w:t>Signal to open the ATM withdrawal in slot for receiving cash or check</w:t>
+      </w:r>
+    </w:p>
+    <w:p>
+      <w:pPr>
+        <w:pStyle w:val="ListParagraph"/>
+        <w:numPr>
+          <w:ilvl w:val="0"/>
+          <w:numId w:val="1"/>
+        </w:numPr>
+      </w:pPr>
+      <w:r>
+        <w:t>ready</w:t>
+      </w:r>
+    </w:p>
+    <w:p>
+      <w:pPr>
+        <w:pStyle w:val="ListParagraph"/>
+        <w:numPr>
+          <w:ilvl w:val="1"/>
+          <w:numId w:val="1"/>
+        </w:numPr>
+      </w:pPr>
+      <w:r>
+        <w:t>Signal to indicate that the ATM is ready to be used (and not used by another)</w:t>
+      </w:r>
+    </w:p>
+    <w:p>
+      <w:pPr>
+        <w:rPr>
+          <w:u w:val="single"/>
+        </w:rPr>
+      </w:pPr>
+      <w:r>
+        <w:rPr>
+          <w:u w:val="single"/>
+        </w:rPr>
+        <w:t>States</w:t>
+      </w:r>
+    </w:p>
+    <w:p>
+      <w:r>
+        <w:t>The 13 states are initialized using “</w:t>
+      </w:r>
+      <w:proofErr w:type="spellStart"/>
+      <w:r>
+        <w:t>enum</w:t>
+      </w:r>
+      <w:proofErr w:type="spellEnd"/>
+      <w:r>
+        <w:t>”, which allows for ease of reading during test-benching (as seen in the waveforms in the last part). The states are as follows:</w:t>
+      </w:r>
+    </w:p>
+    <w:p>
+      <w:pPr>
+        <w:pStyle w:val="ListParagraph"/>
+        <w:numPr>
+          <w:ilvl w:val="0"/>
+          <w:numId w:val="1"/>
+        </w:numPr>
+      </w:pPr>
+      <w:r>
+        <w:t>idle</w:t>
+      </w:r>
+    </w:p>
+    <w:p>
+      <w:pPr>
+        <w:pStyle w:val="ListParagraph"/>
+        <w:numPr>
+          <w:ilvl w:val="1"/>
+          <w:numId w:val="1"/>
+        </w:numPr>
+      </w:pPr>
+      <w:r>
+        <w:t>(1) Idle state for after reset.</w:t>
+      </w:r>
+    </w:p>
+    <w:p>
+      <w:pPr>
+        <w:pStyle w:val="ListParagraph"/>
+        <w:numPr>
+          <w:ilvl w:val="0"/>
+          <w:numId w:val="1"/>
+        </w:numPr>
+      </w:pPr>
+      <w:proofErr w:type="spellStart"/>
+      <w:r>
+        <w:t>pin_check</w:t>
+      </w:r>
+      <w:proofErr w:type="spellEnd"/>
+    </w:p>
+    <w:p>
+      <w:pPr>
+        <w:pStyle w:val="ListParagraph"/>
+        <w:numPr>
+          <w:ilvl w:val="1"/>
+          <w:numId w:val="1"/>
+        </w:numPr>
+      </w:pPr>
+      <w:r>
+        <w:t>(2) Pin check state for validating input pin is correct to local pin.</w:t>
+      </w:r>
+    </w:p>
+    <w:p>
+      <w:pPr>
+        <w:pStyle w:val="ListParagraph"/>
+        <w:numPr>
+          <w:ilvl w:val="0"/>
+          <w:numId w:val="1"/>
+        </w:numPr>
+      </w:pPr>
+      <w:proofErr w:type="spellStart"/>
+      <w:r>
+        <w:t>select_deposit_withdrawal</w:t>
+      </w:r>
+      <w:proofErr w:type="spellEnd"/>
+    </w:p>
+    <w:p>
+      <w:pPr>
+        <w:pStyle w:val="ListParagraph"/>
+        <w:numPr>
+          <w:ilvl w:val="1"/>
+          <w:numId w:val="1"/>
+        </w:numPr>
+      </w:pPr>
+      <w:r>
+        <w:t>(3) Deposit/Withdrawal check state for selecting either deposit or withdrawal</w:t>
+      </w:r>
+    </w:p>
+    <w:p>
+      <w:pPr>
+        <w:pStyle w:val="ListParagraph"/>
+        <w:numPr>
+          <w:ilvl w:val="0"/>
+          <w:numId w:val="1"/>
+        </w:numPr>
+      </w:pPr>
+      <w:proofErr w:type="spellStart"/>
+      <w:r>
+        <w:t>deposit_account_selection</w:t>
+      </w:r>
+      <w:proofErr w:type="spellEnd"/>
+    </w:p>
+    <w:p>
+      <w:pPr>
+        <w:pStyle w:val="ListParagraph"/>
+        <w:numPr>
+          <w:ilvl w:val="1"/>
+          <w:numId w:val="1"/>
+        </w:numPr>
+      </w:pPr>
       <w:r>
         <w:lastRenderedPageBreak/>
+        <w:t>(4) If deposit was chosen in (3), this state starts the deposit phase and selects the deposit account</w:t>
+      </w:r>
+    </w:p>
+    <w:p>
+      <w:pPr>
+        <w:pStyle w:val="ListParagraph"/>
+        <w:numPr>
+          <w:ilvl w:val="0"/>
+          <w:numId w:val="1"/>
+        </w:numPr>
+      </w:pPr>
+      <w:proofErr w:type="spellStart"/>
+      <w:r>
+        <w:t>deposit_cash_or_check</w:t>
+      </w:r>
+      <w:proofErr w:type="spellEnd"/>
+    </w:p>
+    <w:p>
+      <w:pPr>
+        <w:pStyle w:val="ListParagraph"/>
+        <w:numPr>
+          <w:ilvl w:val="1"/>
+          <w:numId w:val="1"/>
+        </w:numPr>
+      </w:pPr>
+      <w:r>
+        <w:t xml:space="preserve">(5) Confirmation state that moves to </w:t>
+      </w:r>
+      <w:proofErr w:type="spellStart"/>
+      <w:r>
+        <w:t>open_atm_in</w:t>
+      </w:r>
+      <w:proofErr w:type="spellEnd"/>
+      <w:r>
+        <w:t xml:space="preserve"> state</w:t>
+      </w:r>
+    </w:p>
+    <w:p>
+      <w:pPr>
+        <w:pStyle w:val="ListParagraph"/>
+        <w:numPr>
+          <w:ilvl w:val="0"/>
+          <w:numId w:val="1"/>
+        </w:numPr>
+      </w:pPr>
+      <w:proofErr w:type="spellStart"/>
+      <w:r>
+        <w:t>open_atm_in</w:t>
+      </w:r>
+      <w:proofErr w:type="spellEnd"/>
+    </w:p>
+    <w:p>
+      <w:pPr>
+        <w:pStyle w:val="ListParagraph"/>
+        <w:numPr>
+          <w:ilvl w:val="1"/>
+          <w:numId w:val="1"/>
+        </w:numPr>
+      </w:pPr>
+      <w:r>
+        <w:t>(6) State for ATM deposit slot to be opened.</w:t>
+      </w:r>
+    </w:p>
+    <w:p>
+      <w:pPr>
+        <w:pStyle w:val="ListParagraph"/>
+        <w:numPr>
+          <w:ilvl w:val="0"/>
+          <w:numId w:val="1"/>
+        </w:numPr>
+      </w:pPr>
+      <w:proofErr w:type="spellStart"/>
+      <w:r>
+        <w:t>withdrawal_account_selection</w:t>
+      </w:r>
+      <w:proofErr w:type="spellEnd"/>
+    </w:p>
+    <w:p>
+      <w:pPr>
+        <w:pStyle w:val="ListParagraph"/>
+        <w:numPr>
+          <w:ilvl w:val="1"/>
+          <w:numId w:val="1"/>
+        </w:numPr>
+      </w:pPr>
+      <w:r>
+        <w:t>(7) If withdrawal was chosen in (3), this state starts the deposit phase and selects the withdrawal account</w:t>
+      </w:r>
+    </w:p>
+    <w:p>
+      <w:pPr>
+        <w:pStyle w:val="ListParagraph"/>
+        <w:numPr>
+          <w:ilvl w:val="0"/>
+          <w:numId w:val="1"/>
+        </w:numPr>
+      </w:pPr>
+      <w:proofErr w:type="spellStart"/>
+      <w:r>
+        <w:t>withdrawal_amount_selection</w:t>
+      </w:r>
+      <w:proofErr w:type="spellEnd"/>
+    </w:p>
+    <w:p>
+      <w:pPr>
+        <w:pStyle w:val="ListParagraph"/>
+        <w:numPr>
+          <w:ilvl w:val="1"/>
+          <w:numId w:val="1"/>
+        </w:numPr>
+      </w:pPr>
+      <w:r>
+        <w:t>(8) Records amount to be withdrawn from the amount input</w:t>
+      </w:r>
+    </w:p>
+    <w:p>
+      <w:pPr>
+        <w:pStyle w:val="ListParagraph"/>
+        <w:numPr>
+          <w:ilvl w:val="0"/>
+          <w:numId w:val="1"/>
+        </w:numPr>
+      </w:pPr>
+      <w:proofErr w:type="spellStart"/>
+      <w:r>
+        <w:t>withdraw_chequing</w:t>
+      </w:r>
+      <w:proofErr w:type="spellEnd"/>
+    </w:p>
+    <w:p>
+      <w:pPr>
+        <w:pStyle w:val="ListParagraph"/>
+        <w:numPr>
+          <w:ilvl w:val="1"/>
+          <w:numId w:val="1"/>
+        </w:numPr>
+      </w:pPr>
+      <w:r>
+        <w:t xml:space="preserve">(9) Confirmation state for </w:t>
+      </w:r>
+      <w:proofErr w:type="spellStart"/>
+      <w:r>
+        <w:t>chequing</w:t>
+      </w:r>
+      <w:proofErr w:type="spellEnd"/>
+      <w:r>
+        <w:t xml:space="preserve"> (automatically moves to insufficient funds check)</w:t>
+      </w:r>
+    </w:p>
+    <w:p>
+      <w:pPr>
+        <w:pStyle w:val="ListParagraph"/>
+        <w:numPr>
+          <w:ilvl w:val="0"/>
+          <w:numId w:val="1"/>
+        </w:numPr>
+      </w:pPr>
+      <w:proofErr w:type="spellStart"/>
+      <w:r>
+        <w:t>withdraw_savings</w:t>
+      </w:r>
+      <w:proofErr w:type="spellEnd"/>
+    </w:p>
+    <w:p>
+      <w:pPr>
+        <w:pStyle w:val="ListParagraph"/>
+        <w:numPr>
+          <w:ilvl w:val="1"/>
+          <w:numId w:val="1"/>
+        </w:numPr>
+      </w:pPr>
+      <w:r>
+        <w:t>(</w:t>
+      </w:r>
+      <w:r>
+        <w:t>10) Confirmation state for savings (automatically moves to insufficient funds check)</w:t>
+      </w:r>
+    </w:p>
+    <w:p>
+      <w:pPr>
+        <w:pStyle w:val="ListParagraph"/>
+        <w:numPr>
+          <w:ilvl w:val="0"/>
+          <w:numId w:val="1"/>
+        </w:numPr>
+      </w:pPr>
+      <w:proofErr w:type="spellStart"/>
+      <w:r>
+        <w:t>insufficient_funds_check</w:t>
+      </w:r>
+      <w:proofErr w:type="spellEnd"/>
+    </w:p>
+    <w:p>
+      <w:pPr>
+        <w:pStyle w:val="ListParagraph"/>
+        <w:numPr>
+          <w:ilvl w:val="1"/>
+          <w:numId w:val="1"/>
+        </w:numPr>
+      </w:pPr>
+      <w:r>
+        <w:t>(</w:t>
+      </w:r>
+      <w:r>
+        <w:t xml:space="preserve">11) Checks for insufficient funds in chosen </w:t>
+      </w:r>
+      <w:proofErr w:type="spellStart"/>
+      <w:r>
+        <w:t>chequing</w:t>
+      </w:r>
+      <w:proofErr w:type="spellEnd"/>
+      <w:r>
+        <w:t>/savings to withdraw from</w:t>
+      </w:r>
+    </w:p>
+    <w:p>
+      <w:pPr>
+        <w:pStyle w:val="ListParagraph"/>
+        <w:numPr>
+          <w:ilvl w:val="0"/>
+          <w:numId w:val="1"/>
+        </w:numPr>
+      </w:pPr>
+      <w:proofErr w:type="spellStart"/>
+      <w:r>
         <w:t>open_atm_out</w:t>
       </w:r>
+      <w:proofErr w:type="spellEnd"/>
     </w:p>
     <w:p>
       <w:pPr>
@@ -746,7 +1225,7 @@
         </w:numPr>
       </w:pPr>
       <w:r>
-        <w:t>Signal to open the ATM deposit out slot for dispensing cash</w:t>
+        <w:t>(12) State for ATM withdrawal slot to be opened.</w:t>
       </w:r>
     </w:p>
     <w:p>
@@ -757,9 +1236,11 @@
           <w:numId w:val="1"/>
         </w:numPr>
       </w:pPr>
-      <w:r>
-        <w:t>open_atm_in</w:t>
-      </w:r>
+      <w:proofErr w:type="spellStart"/>
+      <w:r>
+        <w:t>withdraw_card</w:t>
+      </w:r>
+      <w:proofErr w:type="spellEnd"/>
     </w:p>
     <w:p>
       <w:pPr>
@@ -770,7 +1251,75 @@
         </w:numPr>
       </w:pPr>
       <w:r>
-        <w:t>Signal to open the ATM withdrawal in slot for receiving cash or check</w:t>
+        <w:t>(</w:t>
+      </w:r>
+      <w:r>
+        <w:t>13) Loop to make sure card is withdrawn (</w:t>
+      </w:r>
+      <w:proofErr w:type="spellStart"/>
+      <w:r>
+        <w:t>bank_card_insert</w:t>
+      </w:r>
+      <w:proofErr w:type="spellEnd"/>
+      <w:r>
+        <w:t xml:space="preserve"> set to low)</w:t>
+      </w:r>
+    </w:p>
+    <w:p>
+      <w:r>
+        <w:rPr>
+          <w:u w:val="single"/>
+        </w:rPr>
+        <w:t>Testbench input outputs</w:t>
+      </w:r>
+    </w:p>
+    <w:p>
+      <w:r>
+        <w:t>Testbenches do not have input / outputs</w:t>
+      </w:r>
+      <w:r>
+        <w:t xml:space="preserve"> as testbenches are not supposed to have them</w:t>
+      </w:r>
+      <w:r>
+        <w:t>.</w:t>
+      </w:r>
+      <w:r>
+        <w:t xml:space="preserve"> However, it does instantiate the </w:t>
+      </w:r>
+      <w:r>
+        <w:t>DUT</w:t>
+      </w:r>
+      <w:r>
+        <w:t>, which in this case is the FSM.</w:t>
+      </w:r>
+      <w:r>
+        <w:t xml:space="preserve"> Please see code for the explicit instantiation.</w:t>
+      </w:r>
+    </w:p>
+    <w:p>
+      <w:pPr>
+        <w:rPr>
+          <w:u w:val="single"/>
+        </w:rPr>
+      </w:pPr>
+      <w:r>
+        <w:rPr>
+          <w:u w:val="single"/>
+        </w:rPr>
+        <w:t>Testbench tests</w:t>
+      </w:r>
+    </w:p>
+    <w:p>
+      <w:r>
+        <w:t xml:space="preserve">There are various tests implemented in the testbench. </w:t>
+      </w:r>
+      <w:proofErr w:type="gramStart"/>
+      <w:r>
+        <w:t>The majority of</w:t>
+      </w:r>
+      <w:proofErr w:type="gramEnd"/>
+      <w:r>
+        <w:t xml:space="preserve"> these tests verify state transition and use asserts + error counts to log how many failed. These include:</w:t>
       </w:r>
     </w:p>
     <w:p>
@@ -782,37 +1331,7 @@
         </w:numPr>
       </w:pPr>
       <w:r>
-        <w:t>ready</w:t>
-      </w:r>
-    </w:p>
-    <w:p>
-      <w:pPr>
-        <w:pStyle w:val="ListParagraph"/>
-        <w:numPr>
-          <w:ilvl w:val="1"/>
-          <w:numId w:val="1"/>
-        </w:numPr>
-      </w:pPr>
-      <w:r>
-        <w:t>Signal to indicate that the ATM is ready to be used (and not used by another)</w:t>
-      </w:r>
-    </w:p>
-    <w:p>
-      <w:pPr>
-        <w:rPr>
-          <w:u w:val="single"/>
-        </w:rPr>
-      </w:pPr>
-      <w:r>
-        <w:rPr>
-          <w:u w:val="single"/>
-        </w:rPr>
-        <w:t>States</w:t>
-      </w:r>
-    </w:p>
-    <w:p>
-      <w:r>
-        <w:t>The 13 states are initialized using “enum”, which allows for ease of reading during test-benching (as seen in the waveforms in the last part). The states are as follows:</w:t>
+        <w:t>Assert ready for when bank card isn’t inserted</w:t>
       </w:r>
     </w:p>
     <w:p>
@@ -824,19 +1343,10 @@
         </w:numPr>
       </w:pPr>
       <w:r>
-        <w:t>idle</w:t>
-      </w:r>
-    </w:p>
-    <w:p>
-      <w:pPr>
-        <w:pStyle w:val="ListParagraph"/>
-        <w:numPr>
-          <w:ilvl w:val="1"/>
-          <w:numId w:val="1"/>
-        </w:numPr>
-      </w:pPr>
-      <w:r>
-        <w:t>(1) Idle state for after reset.</w:t>
+        <w:t>Incorrect pin test</w:t>
+      </w:r>
+      <w:r>
+        <w:t xml:space="preserve"> using a pin that does not match the correct pin</w:t>
       </w:r>
     </w:p>
     <w:p>
@@ -848,19 +1358,10 @@
         </w:numPr>
       </w:pPr>
       <w:r>
-        <w:t>pin_check</w:t>
-      </w:r>
-    </w:p>
-    <w:p>
-      <w:pPr>
-        <w:pStyle w:val="ListParagraph"/>
-        <w:numPr>
-          <w:ilvl w:val="1"/>
-          <w:numId w:val="1"/>
-        </w:numPr>
-      </w:pPr>
-      <w:r>
-        <w:t>(2) Pin check state for validating input pin is correct to local pin.</w:t>
+        <w:t>Correct pin test</w:t>
+      </w:r>
+      <w:r>
+        <w:t xml:space="preserve"> using the correct pin for state transition</w:t>
       </w:r>
     </w:p>
     <w:p>
@@ -872,19 +1373,10 @@
         </w:numPr>
       </w:pPr>
       <w:r>
-        <w:t>select_deposit_withdrawal</w:t>
-      </w:r>
-    </w:p>
-    <w:p>
-      <w:pPr>
-        <w:pStyle w:val="ListParagraph"/>
-        <w:numPr>
-          <w:ilvl w:val="1"/>
-          <w:numId w:val="1"/>
-        </w:numPr>
-      </w:pPr>
-      <w:r>
-        <w:t>(3) Deposit/Withdrawal check state for selecting either deposit or withdrawal</w:t>
+        <w:t>Withdrawal selection test</w:t>
+      </w:r>
+      <w:r>
+        <w:t xml:space="preserve"> for selecting withdrawal or deposit</w:t>
       </w:r>
     </w:p>
     <w:p>
@@ -896,19 +1388,10 @@
         </w:numPr>
       </w:pPr>
       <w:r>
-        <w:t>deposit_account_selection</w:t>
-      </w:r>
-    </w:p>
-    <w:p>
-      <w:pPr>
-        <w:pStyle w:val="ListParagraph"/>
-        <w:numPr>
-          <w:ilvl w:val="1"/>
-          <w:numId w:val="1"/>
-        </w:numPr>
-      </w:pPr>
-      <w:r>
-        <w:t>(4) If deposit was chosen in (3), this state starts the deposit phase and selects the deposit account</w:t>
+        <w:t>Deposit selection (and reset) test</w:t>
+      </w:r>
+      <w:r>
+        <w:t>s for correct resetting and deposit account selection</w:t>
       </w:r>
     </w:p>
     <w:p>
@@ -920,19 +1403,10 @@
         </w:numPr>
       </w:pPr>
       <w:r>
-        <w:t>deposit_cash_or_check</w:t>
-      </w:r>
-    </w:p>
-    <w:p>
-      <w:pPr>
-        <w:pStyle w:val="ListParagraph"/>
-        <w:numPr>
-          <w:ilvl w:val="1"/>
-          <w:numId w:val="1"/>
-        </w:numPr>
-      </w:pPr>
-      <w:r>
-        <w:t>(5) Confirmation state that moves to open_atm_in state</w:t>
+        <w:t>Deposit funds amount test</w:t>
+      </w:r>
+      <w:r>
+        <w:t xml:space="preserve"> for the correct record of funds deposited</w:t>
       </w:r>
     </w:p>
     <w:p>
@@ -944,19 +1418,10 @@
         </w:numPr>
       </w:pPr>
       <w:r>
-        <w:t>open_atm_in</w:t>
-      </w:r>
-    </w:p>
-    <w:p>
-      <w:pPr>
-        <w:pStyle w:val="ListParagraph"/>
-        <w:numPr>
-          <w:ilvl w:val="1"/>
-          <w:numId w:val="1"/>
-        </w:numPr>
-      </w:pPr>
-      <w:r>
-        <w:t>(6) State for ATM deposit slot to be opened.</w:t>
+        <w:t>Withdrawal amount test</w:t>
+      </w:r>
+      <w:r>
+        <w:t xml:space="preserve"> for correct record of funds withdrawn</w:t>
       </w:r>
     </w:p>
     <w:p>
@@ -968,19 +1433,10 @@
         </w:numPr>
       </w:pPr>
       <w:r>
-        <w:t>withdrawal_account_selection</w:t>
-      </w:r>
-    </w:p>
-    <w:p>
-      <w:pPr>
-        <w:pStyle w:val="ListParagraph"/>
-        <w:numPr>
-          <w:ilvl w:val="1"/>
-          <w:numId w:val="1"/>
-        </w:numPr>
-      </w:pPr>
-      <w:r>
-        <w:t>(7) If withdrawal was chosen in (3), this state starts the deposit phase and selects the withdrawal account</w:t>
+        <w:t>Insufficient funds test</w:t>
+      </w:r>
+      <w:r>
+        <w:t xml:space="preserve"> using an amount greater than what is present in the specified account</w:t>
       </w:r>
     </w:p>
     <w:p>
@@ -992,19 +1448,10 @@
         </w:numPr>
       </w:pPr>
       <w:r>
-        <w:t>withdrawal_amount_selection</w:t>
-      </w:r>
-    </w:p>
-    <w:p>
-      <w:pPr>
-        <w:pStyle w:val="ListParagraph"/>
-        <w:numPr>
-          <w:ilvl w:val="1"/>
-          <w:numId w:val="1"/>
-        </w:numPr>
-      </w:pPr>
-      <w:r>
-        <w:t>(8) Records amount to be withdrawn from the amount input</w:t>
+        <w:t>Withdraw card test</w:t>
+      </w:r>
+      <w:r>
+        <w:t xml:space="preserve"> to make sure card is withdrawn</w:t>
       </w:r>
     </w:p>
     <w:p>
@@ -1016,349 +1463,62 @@
         </w:numPr>
       </w:pPr>
       <w:r>
-        <w:t>withdraw_chequing</w:t>
-      </w:r>
-    </w:p>
-    <w:p>
-      <w:pPr>
-        <w:pStyle w:val="ListParagraph"/>
-        <w:numPr>
-          <w:ilvl w:val="1"/>
-          <w:numId w:val="1"/>
-        </w:numPr>
-      </w:pPr>
-      <w:r>
-        <w:t>(9) Confirmation state for chequing (automatically moves to insufficient funds check)</w:t>
-      </w:r>
-    </w:p>
-    <w:p>
-      <w:pPr>
-        <w:pStyle w:val="ListParagraph"/>
-        <w:numPr>
-          <w:ilvl w:val="0"/>
-          <w:numId w:val="1"/>
-        </w:numPr>
-      </w:pPr>
-      <w:r>
-        <w:t>withdraw_savings</w:t>
-      </w:r>
-    </w:p>
-    <w:p>
-      <w:pPr>
-        <w:pStyle w:val="ListParagraph"/>
-        <w:numPr>
-          <w:ilvl w:val="1"/>
-          <w:numId w:val="1"/>
-        </w:numPr>
-      </w:pPr>
-      <w:r>
-        <w:t>(</w:t>
-      </w:r>
-      <w:r>
-        <w:t>10) Confirmation state for savings (automatically moves to insufficient funds check)</w:t>
-      </w:r>
-    </w:p>
-    <w:p>
-      <w:pPr>
-        <w:pStyle w:val="ListParagraph"/>
-        <w:numPr>
-          <w:ilvl w:val="0"/>
-          <w:numId w:val="1"/>
-        </w:numPr>
-      </w:pPr>
-      <w:r>
-        <w:t>insufficient_funds_check</w:t>
-      </w:r>
-    </w:p>
-    <w:p>
-      <w:pPr>
-        <w:pStyle w:val="ListParagraph"/>
-        <w:numPr>
-          <w:ilvl w:val="1"/>
-          <w:numId w:val="1"/>
-        </w:numPr>
-      </w:pPr>
-      <w:r>
-        <w:t>(</w:t>
-      </w:r>
-      <w:r>
-        <w:t>11) Checks for insufficient funds in chosen chequing/savings to withdraw from</w:t>
-      </w:r>
-    </w:p>
-    <w:p>
-      <w:pPr>
-        <w:pStyle w:val="ListParagraph"/>
-        <w:numPr>
-          <w:ilvl w:val="0"/>
-          <w:numId w:val="1"/>
-        </w:numPr>
-      </w:pPr>
-      <w:r>
-        <w:t>open_atm_out</w:t>
-      </w:r>
-    </w:p>
-    <w:p>
-      <w:pPr>
-        <w:pStyle w:val="ListParagraph"/>
-        <w:numPr>
-          <w:ilvl w:val="1"/>
-          <w:numId w:val="1"/>
-        </w:numPr>
-      </w:pPr>
-      <w:r>
-        <w:t>(12) State for ATM withdrawal slot to be opened.</w:t>
-      </w:r>
-    </w:p>
-    <w:p>
-      <w:pPr>
-        <w:pStyle w:val="ListParagraph"/>
-        <w:numPr>
-          <w:ilvl w:val="0"/>
-          <w:numId w:val="1"/>
-        </w:numPr>
-      </w:pPr>
-      <w:r>
-        <w:t>withdraw_card</w:t>
-      </w:r>
-    </w:p>
-    <w:p>
-      <w:pPr>
-        <w:pStyle w:val="ListParagraph"/>
-        <w:numPr>
-          <w:ilvl w:val="1"/>
-          <w:numId w:val="1"/>
-        </w:numPr>
-      </w:pPr>
-      <w:r>
-        <w:t>(</w:t>
-      </w:r>
-      <w:r>
-        <w:t>13) Loop to make sure card is withdrawn (bank_card_insert set to low)</w:t>
-      </w:r>
-    </w:p>
-    <w:p>
-      <w:r>
-        <w:rPr>
-          <w:u w:val="single"/>
-        </w:rPr>
-        <w:t>Testbench input outputs</w:t>
-      </w:r>
-    </w:p>
-    <w:p>
-      <w:r>
-        <w:t>Testbenches do not have input / outputs</w:t>
-      </w:r>
-      <w:r>
-        <w:t xml:space="preserve"> as testbenches are not supposed to have them</w:t>
-      </w:r>
-      <w:r>
-        <w:t>.</w:t>
-      </w:r>
-      <w:r>
-        <w:t xml:space="preserve"> However, it does instantiate the </w:t>
-      </w:r>
-      <w:r>
-        <w:t>DUT</w:t>
-      </w:r>
-      <w:r>
-        <w:t>, which in this case is the FSM.</w:t>
-      </w:r>
-    </w:p>
-    <w:p>
-      <w:pPr>
-        <w:rPr>
-          <w:u w:val="single"/>
-        </w:rPr>
-      </w:pPr>
-      <w:r>
-        <w:rPr>
-          <w:u w:val="single"/>
-        </w:rPr>
-        <w:t>Testbench tests</w:t>
-      </w:r>
-    </w:p>
-    <w:p>
-      <w:r>
+        <w:t>Test that state loops back to idle after card is withdrawn</w:t>
+      </w:r>
+    </w:p>
+    <w:p>
+      <w:r>
+        <w:t>These tests are further elaborated in the code / in the waveforms in the last section.</w:t>
+      </w:r>
+    </w:p>
+    <w:p>
+      <w:pPr>
+        <w:rPr>
+          <w:b/>
+          <w:bCs/>
+        </w:rPr>
+      </w:pPr>
+    </w:p>
+    <w:p>
+      <w:pPr>
+        <w:rPr>
+          <w:b/>
+          <w:bCs/>
+        </w:rPr>
+      </w:pPr>
+      <w:r>
+        <w:rPr>
+          <w:b/>
+          <w:bCs/>
+        </w:rPr>
+        <w:br w:type="page"/>
+      </w:r>
+    </w:p>
+    <w:p>
+      <w:pPr>
+        <w:rPr>
+          <w:b/>
+          <w:bCs/>
+        </w:rPr>
+      </w:pPr>
+      <w:r>
+        <w:rPr>
+          <w:b/>
+          <w:bCs/>
+        </w:rPr>
         <w:lastRenderedPageBreak/>
-        <w:t>There are various tests implemented in the testbench. The majority of these tests verify state transition and use asserts + error counts to log how many failed. These include:</w:t>
-      </w:r>
-    </w:p>
-    <w:p>
-      <w:pPr>
-        <w:pStyle w:val="ListParagraph"/>
-        <w:numPr>
-          <w:ilvl w:val="0"/>
-          <w:numId w:val="1"/>
-        </w:numPr>
-      </w:pPr>
-      <w:r>
-        <w:t>Assert ready for when bank card isn’t inserted</w:t>
-      </w:r>
-    </w:p>
-    <w:p>
-      <w:pPr>
-        <w:pStyle w:val="ListParagraph"/>
-        <w:numPr>
-          <w:ilvl w:val="0"/>
-          <w:numId w:val="1"/>
-        </w:numPr>
-      </w:pPr>
-      <w:r>
-        <w:t>Incorrect pin test</w:t>
-      </w:r>
-      <w:r>
-        <w:t xml:space="preserve"> using a pin that does not match the correct pin</w:t>
-      </w:r>
-    </w:p>
-    <w:p>
-      <w:pPr>
-        <w:pStyle w:val="ListParagraph"/>
-        <w:numPr>
-          <w:ilvl w:val="0"/>
-          <w:numId w:val="1"/>
-        </w:numPr>
-      </w:pPr>
-      <w:r>
-        <w:t>Correct pin test</w:t>
-      </w:r>
-      <w:r>
-        <w:t xml:space="preserve"> using the correct pin for state transition</w:t>
-      </w:r>
-    </w:p>
-    <w:p>
-      <w:pPr>
-        <w:pStyle w:val="ListParagraph"/>
-        <w:numPr>
-          <w:ilvl w:val="0"/>
-          <w:numId w:val="1"/>
-        </w:numPr>
-      </w:pPr>
-      <w:r>
-        <w:t>Withdrawal selection test</w:t>
-      </w:r>
-      <w:r>
-        <w:t xml:space="preserve"> for selecting withdrawal or deposit</w:t>
-      </w:r>
-    </w:p>
-    <w:p>
-      <w:pPr>
-        <w:pStyle w:val="ListParagraph"/>
-        <w:numPr>
-          <w:ilvl w:val="0"/>
-          <w:numId w:val="1"/>
-        </w:numPr>
-      </w:pPr>
-      <w:r>
-        <w:t>Deposit selection (and reset) test</w:t>
-      </w:r>
-      <w:r>
-        <w:t>s for correct resetting and deposit account selection</w:t>
-      </w:r>
-    </w:p>
-    <w:p>
-      <w:pPr>
-        <w:pStyle w:val="ListParagraph"/>
-        <w:numPr>
-          <w:ilvl w:val="0"/>
-          <w:numId w:val="1"/>
-        </w:numPr>
-      </w:pPr>
-      <w:r>
-        <w:t>Deposit funds amount test</w:t>
-      </w:r>
-      <w:r>
-        <w:t xml:space="preserve"> for the correct record of funds deposited</w:t>
-      </w:r>
-    </w:p>
-    <w:p>
-      <w:pPr>
-        <w:pStyle w:val="ListParagraph"/>
-        <w:numPr>
-          <w:ilvl w:val="0"/>
-          <w:numId w:val="1"/>
-        </w:numPr>
-      </w:pPr>
-      <w:r>
-        <w:t>Withdrawal amount test</w:t>
-      </w:r>
-      <w:r>
-        <w:t xml:space="preserve"> for correct record of funds withdrawn</w:t>
-      </w:r>
-    </w:p>
-    <w:p>
-      <w:pPr>
-        <w:pStyle w:val="ListParagraph"/>
-        <w:numPr>
-          <w:ilvl w:val="0"/>
-          <w:numId w:val="1"/>
-        </w:numPr>
-      </w:pPr>
-      <w:r>
-        <w:t>Insufficient funds test</w:t>
-      </w:r>
-      <w:r>
-        <w:t xml:space="preserve"> using an amount greater than what is present in the specified account</w:t>
-      </w:r>
-    </w:p>
-    <w:p>
-      <w:pPr>
-        <w:pStyle w:val="ListParagraph"/>
-        <w:numPr>
-          <w:ilvl w:val="0"/>
-          <w:numId w:val="1"/>
-        </w:numPr>
-      </w:pPr>
-      <w:r>
-        <w:t>Withdraw card test</w:t>
-      </w:r>
-      <w:r>
-        <w:t xml:space="preserve"> to make sure card is withdrawn</w:t>
-      </w:r>
-    </w:p>
-    <w:p>
-      <w:pPr>
-        <w:pStyle w:val="ListParagraph"/>
-        <w:numPr>
-          <w:ilvl w:val="0"/>
-          <w:numId w:val="1"/>
-        </w:numPr>
-      </w:pPr>
-      <w:r>
-        <w:t>Test that state loops back to idle after card is withdrawn</w:t>
-      </w:r>
-    </w:p>
-    <w:p>
-      <w:r>
-        <w:t>These tests are further elaborated in the code / in the waveforms in the last section.</w:t>
-      </w:r>
-    </w:p>
-    <w:p>
-      <w:pPr>
-        <w:rPr>
-          <w:b/>
-          <w:bCs/>
-        </w:rPr>
-      </w:pPr>
-    </w:p>
-    <w:p>
-      <w:pPr>
-        <w:rPr>
-          <w:b/>
-          <w:bCs/>
-        </w:rPr>
-      </w:pPr>
-      <w:r>
-        <w:rPr>
-          <w:b/>
-          <w:bCs/>
-        </w:rPr>
         <w:t>FSM Block Diagram</w:t>
       </w:r>
     </w:p>
     <w:p>
       <w:r>
-        <w:t>See .\fsm.drawio</w:t>
-      </w:r>
+        <w:t>See .\</w:t>
+      </w:r>
+      <w:proofErr w:type="spellStart"/>
+      <w:r>
+        <w:t>fsm.drawio</w:t>
+      </w:r>
+      <w:proofErr w:type="spellEnd"/>
     </w:p>
     <w:p>
       <w:r>
@@ -1419,8 +1579,13 @@
     </w:p>
     <w:p>
       <w:r>
-        <w:t>See .\fsm_tb_connection.drawio</w:t>
-      </w:r>
+        <w:t>See .\</w:t>
+      </w:r>
+      <w:proofErr w:type="spellStart"/>
+      <w:r>
+        <w:t>fsm_tb_connection.drawio</w:t>
+      </w:r>
+      <w:proofErr w:type="spellEnd"/>
     </w:p>
     <w:p>
       <w:pPr>
@@ -1435,7 +1600,6 @@
           <w:bCs/>
           <w:noProof/>
         </w:rPr>
-        <w:lastRenderedPageBreak/>
         <w:drawing>
           <wp:inline distT="0" distB="0" distL="0" distR="0" wp14:anchorId="0CBA57C7" wp14:editId="59091055">
             <wp:extent cx="5943600" cy="2052955"/>
@@ -1472,20 +1636,57 @@
           </wp:inline>
         </w:drawing>
       </w:r>
-      <w:r>
-        <w:rPr>
-          <w:b/>
-          <w:bCs/>
-        </w:rPr>
+    </w:p>
+    <w:p>
+      <w:pPr>
+        <w:rPr>
+          <w:b/>
+          <w:bCs/>
+        </w:rPr>
+      </w:pPr>
+      <w:r>
+        <w:rPr>
+          <w:b/>
+          <w:bCs/>
+        </w:rPr>
+        <w:br w:type="page"/>
+      </w:r>
+    </w:p>
+    <w:p>
+      <w:pPr>
+        <w:rPr>
+          <w:b/>
+          <w:bCs/>
+        </w:rPr>
+      </w:pPr>
+      <w:r>
+        <w:rPr>
+          <w:b/>
+          <w:bCs/>
+        </w:rPr>
+        <w:lastRenderedPageBreak/>
         <w:t>FSM State Diagram</w:t>
       </w:r>
     </w:p>
     <w:p>
       <w:r>
-        <w:t>See .\fsm_state_diagram.drawio</w:t>
-      </w:r>
-      <w:r>
-        <w:t xml:space="preserve"> for file. Blue text indicates data being set, the black text indicates what causes the states to change.</w:t>
+        <w:t>See .\</w:t>
+      </w:r>
+      <w:proofErr w:type="spellStart"/>
+      <w:r>
+        <w:t>fsm_state_diagram.drawio</w:t>
+      </w:r>
+      <w:proofErr w:type="spellEnd"/>
+      <w:r>
+        <w:t xml:space="preserve"> for file. Blue text indicates data </w:t>
+      </w:r>
+      <w:proofErr w:type="gramStart"/>
+      <w:r>
+        <w:t>being set,</w:t>
+      </w:r>
+      <w:proofErr w:type="gramEnd"/>
+      <w:r>
+        <w:t xml:space="preserve"> the black text indicates what causes the states to change.</w:t>
       </w:r>
     </w:p>
     <w:p>
@@ -1558,33 +1759,62 @@
           <w:b/>
           <w:bCs/>
         </w:rPr>
+        <w:t>Copy of code</w:t>
+      </w:r>
+    </w:p>
+    <w:p>
+      <w:proofErr w:type="gramStart"/>
+      <w:r>
+        <w:t>See .</w:t>
+      </w:r>
+      <w:proofErr w:type="gramEnd"/>
+      <w:r>
+        <w:t>\</w:t>
+      </w:r>
+      <w:r>
+        <w:t>fsm.sv and .\fsm_tb.sv for ATM FSM and FSM Testbench respectively.</w:t>
+      </w:r>
+    </w:p>
+    <w:p>
+      <w:pPr>
+        <w:rPr>
+          <w:b/>
+          <w:bCs/>
+        </w:rPr>
+      </w:pPr>
+      <w:r>
+        <w:rPr>
+          <w:b/>
+          <w:bCs/>
+        </w:rPr>
+        <w:br w:type="page"/>
+      </w:r>
+    </w:p>
+    <w:p>
+      <w:pPr>
+        <w:rPr>
+          <w:b/>
+          <w:bCs/>
+        </w:rPr>
+      </w:pPr>
+      <w:r>
+        <w:rPr>
+          <w:b/>
+          <w:bCs/>
+        </w:rPr>
         <w:lastRenderedPageBreak/>
-        <w:t>Copy of code</w:t>
-      </w:r>
-    </w:p>
-    <w:p>
-      <w:r>
-        <w:t>See .\code.pdf</w:t>
-      </w:r>
-    </w:p>
-    <w:p>
-      <w:pPr>
-        <w:rPr>
-          <w:b/>
-          <w:bCs/>
-        </w:rPr>
-      </w:pPr>
-      <w:r>
-        <w:rPr>
-          <w:b/>
-          <w:bCs/>
-        </w:rPr>
         <w:t>Simulation waveform results</w:t>
       </w:r>
     </w:p>
     <w:p>
       <w:r>
-        <w:t xml:space="preserve">The testbench tests most possible ways of traversing the FSM. </w:t>
+        <w:t xml:space="preserve">The testbench tests </w:t>
+      </w:r>
+      <w:r>
+        <w:t xml:space="preserve">all </w:t>
+      </w:r>
+      <w:r>
+        <w:t xml:space="preserve">possible ways of traversing the FSM. </w:t>
       </w:r>
       <w:r>
         <w:t>The</w:t>
@@ -1721,25 +1951,38 @@
     </w:p>
     <w:p>
       <w:r>
+        <w:br w:type="page"/>
+      </w:r>
+    </w:p>
+    <w:p>
+      <w:r>
+        <w:lastRenderedPageBreak/>
         <w:t>Test 2:</w:t>
       </w:r>
       <w:r>
-        <w:t xml:space="preserve"> Checks to see if the correct pin gives an expected state, which shouldn’t be idle or pin_check (after one cycle).</w:t>
-      </w:r>
-    </w:p>
-    <w:p>
-      <w:pPr>
-        <w:rPr>
-          <w:b/>
-          <w:bCs/>
-        </w:rPr>
-      </w:pPr>
-      <w:r>
-        <w:rPr>
-          <w:b/>
-          <w:bCs/>
-        </w:rPr>
-        <w:lastRenderedPageBreak/>
+        <w:t xml:space="preserve"> Checks to see if the correct pin gives an expected state, which shouldn’t be idle or </w:t>
+      </w:r>
+      <w:proofErr w:type="spellStart"/>
+      <w:r>
+        <w:t>pin_check</w:t>
+      </w:r>
+      <w:proofErr w:type="spellEnd"/>
+      <w:r>
+        <w:t xml:space="preserve"> (after one cycle).</w:t>
+      </w:r>
+    </w:p>
+    <w:p>
+      <w:pPr>
+        <w:rPr>
+          <w:b/>
+          <w:bCs/>
+        </w:rPr>
+      </w:pPr>
+      <w:r>
+        <w:rPr>
+          <w:b/>
+          <w:bCs/>
+        </w:rPr>
         <w:drawing>
           <wp:inline distT="0" distB="0" distL="0" distR="0" wp14:anchorId="4BF3586D" wp14:editId="4A5F0DCD">
             <wp:extent cx="5943600" cy="3406140"/>
@@ -1839,6 +2082,12 @@
     </w:p>
     <w:p>
       <w:r>
+        <w:br w:type="page"/>
+      </w:r>
+    </w:p>
+    <w:p>
+      <w:r>
+        <w:lastRenderedPageBreak/>
         <w:t>Test 4:</w:t>
       </w:r>
       <w:r>
@@ -1857,7 +2106,6 @@
           <w:b/>
           <w:bCs/>
         </w:rPr>
-        <w:lastRenderedPageBreak/>
         <w:drawing>
           <wp:inline distT="0" distB="0" distL="0" distR="0" wp14:anchorId="1A0BBCF2" wp14:editId="169E4A8C">
             <wp:extent cx="5943600" cy="2719070"/>
@@ -1900,7 +2148,15 @@
         <w:t>Test 5:</w:t>
       </w:r>
       <w:r>
-        <w:t xml:space="preserve"> Checks to see if deposited correct. Notice chequing local changes.</w:t>
+        <w:t xml:space="preserve"> Checks to see if deposited correct. Notice </w:t>
+      </w:r>
+      <w:proofErr w:type="spellStart"/>
+      <w:r>
+        <w:t>chequing</w:t>
+      </w:r>
+      <w:proofErr w:type="spellEnd"/>
+      <w:r>
+        <w:t xml:space="preserve"> local changes.</w:t>
       </w:r>
     </w:p>
     <w:p>
@@ -1954,10 +2210,24 @@
     </w:p>
     <w:p>
       <w:r>
+        <w:br w:type="page"/>
+      </w:r>
+    </w:p>
+    <w:p>
+      <w:r>
+        <w:lastRenderedPageBreak/>
         <w:t>Test 6:</w:t>
       </w:r>
       <w:r>
-        <w:t xml:space="preserve"> Checks to see if reset + withdrawal was correct. Notice chequing local was withdrawn. </w:t>
+        <w:t xml:space="preserve"> Checks to see if reset + withdrawal was correct. Notice </w:t>
+      </w:r>
+      <w:proofErr w:type="spellStart"/>
+      <w:r>
+        <w:t>chequing</w:t>
+      </w:r>
+      <w:proofErr w:type="spellEnd"/>
+      <w:r>
+        <w:t xml:space="preserve"> local was withdrawn. </w:t>
       </w:r>
     </w:p>
     <w:p>
@@ -2011,11 +2281,18 @@
     </w:p>
     <w:p>
       <w:r>
-        <w:lastRenderedPageBreak/>
         <w:t>Test 7:</w:t>
       </w:r>
       <w:r>
-        <w:t xml:space="preserve"> Checks to see if insufficient funds works. Should loop insufficient funds.</w:t>
+        <w:t xml:space="preserve"> Checks to see if insufficient funds </w:t>
+      </w:r>
+      <w:proofErr w:type="gramStart"/>
+      <w:r>
+        <w:t>works</w:t>
+      </w:r>
+      <w:proofErr w:type="gramEnd"/>
+      <w:r>
+        <w:t>. Should loop insufficient funds.</w:t>
       </w:r>
     </w:p>
     <w:p>
@@ -2126,6 +2403,12 @@
     </w:p>
     <w:p>
       <w:r>
+        <w:br w:type="page"/>
+      </w:r>
+    </w:p>
+    <w:p>
+      <w:r>
+        <w:lastRenderedPageBreak/>
         <w:t>Test 9:</w:t>
       </w:r>
       <w:r>
@@ -2182,17 +2465,7 @@
       </w:r>
     </w:p>
     <w:p>
-      <w:pPr>
-        <w:rPr>
-          <w:b/>
-          <w:bCs/>
-        </w:rPr>
-      </w:pPr>
-      <w:r>
-        <w:rPr>
-          <w:b/>
-          <w:bCs/>
-        </w:rPr>
+      <w:r>
         <w:t>All tests passed:</w:t>
       </w:r>
     </w:p>
@@ -2208,7 +2481,6 @@
           <w:b/>
           <w:bCs/>
         </w:rPr>
-        <w:lastRenderedPageBreak/>
         <w:drawing>
           <wp:inline distT="0" distB="0" distL="0" distR="0" wp14:anchorId="64EBCF47" wp14:editId="457BB7AD">
             <wp:extent cx="1600423" cy="1143160"/>
@@ -3076,10 +3348,10 @@
   </w:compat>
   <w:rsids>
     <w:rsidRoot w:val="003B098A"/>
-    <w:rsid w:val="00106096"/>
     <w:rsid w:val="002F00EB"/>
     <w:rsid w:val="003B098A"/>
     <w:rsid w:val="005E0519"/>
+    <w:rsid w:val="007D2302"/>
     <w:rsid w:val="00B050F0"/>
     <w:rsid w:val="00FA2630"/>
   </w:rsids>

</xml_diff>

<commit_message>
Minor edits of proj1 report
</commit_message>
<xml_diff>
--- a/Proj1/ELEC 402 Report.docx
+++ b/Proj1/ELEC 402 Report.docx
@@ -168,7 +168,23 @@
                         <w:sz w:val="24"/>
                         <w:szCs w:val="24"/>
                       </w:rPr>
-                      <w:t>Finite State Machines; https://github.com/mchuahua/ELEC402/tree/master/Proj1</w:t>
+                      <w:t>Finite State Machine</w:t>
+                    </w:r>
+                    <w:r>
+                      <w:rPr>
+                        <w:color w:val="2F5496" w:themeColor="accent1" w:themeShade="BF"/>
+                        <w:sz w:val="24"/>
+                        <w:szCs w:val="24"/>
+                      </w:rPr>
+                      <w:t xml:space="preserve"> of an ATM</w:t>
+                    </w:r>
+                    <w:r>
+                      <w:rPr>
+                        <w:color w:val="2F5496" w:themeColor="accent1" w:themeShade="BF"/>
+                        <w:sz w:val="24"/>
+                        <w:szCs w:val="24"/>
+                      </w:rPr>
+                      <w:t>; https://github.com/mchuahua/ELEC402/tree/master/Proj1</w:t>
                     </w:r>
                   </w:p>
                 </w:tc>
@@ -463,82 +479,77 @@
     </w:p>
     <w:p>
       <w:r>
-        <w:t>As this is a basic bank ATM FSM to demonstrate FSM rather than bank ATM functionality, there may be some differences in the bank ATM FSM function compared to ones in real life.</w:t>
+        <w:t>Disclaimer: a</w:t>
+      </w:r>
+      <w:r>
+        <w:t>s this is a basic bank ATM FSM to demonstrate FSM rather than bank ATM functionality, there may be some differences in the bank ATM FSM function compared to ones in real life.</w:t>
+      </w:r>
+      <w:r>
+        <w:t xml:space="preserve"> I.e. this bank ATM FSM is not realistic…</w:t>
+      </w:r>
+    </w:p>
+    <w:p>
+      <w:r>
+        <w:br w:type="page"/>
+      </w:r>
+    </w:p>
+    <w:p/>
+    <w:p>
+      <w:pPr>
+        <w:rPr>
+          <w:b/>
+          <w:bCs/>
+        </w:rPr>
+      </w:pPr>
+      <w:r>
+        <w:rPr>
+          <w:b/>
+          <w:bCs/>
+        </w:rPr>
+        <w:t xml:space="preserve">IO + </w:t>
+      </w:r>
+      <w:r>
+        <w:rPr>
+          <w:b/>
+          <w:bCs/>
+        </w:rPr>
+        <w:t>FSM Modules</w:t>
+      </w:r>
+      <w:r>
+        <w:rPr>
+          <w:b/>
+          <w:bCs/>
+        </w:rPr>
+        <w:t xml:space="preserve"> + Testbench</w:t>
+      </w:r>
+    </w:p>
+    <w:p>
+      <w:r>
+        <w:t>Input/outputs definitions</w:t>
+      </w:r>
+      <w:r>
+        <w:t xml:space="preserve"> and the</w:t>
+      </w:r>
+      <w:r>
+        <w:t xml:space="preserve"> purpose/description of each state</w:t>
+      </w:r>
+      <w:r>
+        <w:t xml:space="preserve"> are below. </w:t>
+      </w:r>
+      <w:r>
+        <w:t>Unless otherwise specified, inputs/outputs are one bit width in size.</w:t>
+      </w:r>
+    </w:p>
+    <w:p>
+      <w:r>
+        <w:t>T</w:t>
+      </w:r>
+      <w:r>
+        <w:t>estbench</w:t>
       </w:r>
       <w:r>
         <w:t xml:space="preserve"> </w:t>
       </w:r>
-      <w:proofErr w:type="gramStart"/>
-      <w:r>
-        <w:t>I.e.</w:t>
-      </w:r>
-      <w:proofErr w:type="gramEnd"/>
-      <w:r>
-        <w:t xml:space="preserve"> this bank ATM FSM is not realistic…</w:t>
-      </w:r>
-    </w:p>
-    <w:p>
-      <w:r>
-        <w:br w:type="page"/>
-      </w:r>
-    </w:p>
-    <w:p/>
-    <w:p>
-      <w:pPr>
-        <w:rPr>
-          <w:b/>
-          <w:bCs/>
-        </w:rPr>
-      </w:pPr>
-      <w:r>
-        <w:rPr>
-          <w:b/>
-          <w:bCs/>
-        </w:rPr>
-        <w:t xml:space="preserve">IO + </w:t>
-      </w:r>
-      <w:r>
-        <w:rPr>
-          <w:b/>
-          <w:bCs/>
-        </w:rPr>
-        <w:t>FSM Modules</w:t>
-      </w:r>
-      <w:r>
-        <w:rPr>
-          <w:b/>
-          <w:bCs/>
-        </w:rPr>
-        <w:t xml:space="preserve"> + Testbench</w:t>
-      </w:r>
-    </w:p>
-    <w:p>
-      <w:r>
-        <w:t>Input/outputs definitions</w:t>
-      </w:r>
-      <w:r>
-        <w:t xml:space="preserve"> and the</w:t>
-      </w:r>
-      <w:r>
-        <w:t xml:space="preserve"> purpose/description of each state</w:t>
-      </w:r>
-      <w:r>
-        <w:t xml:space="preserve"> are below. </w:t>
-      </w:r>
-      <w:r>
-        <w:t>Unless otherwise specified, inputs/outputs are one bit width in size.</w:t>
-      </w:r>
-    </w:p>
-    <w:p>
-      <w:r>
-        <w:t>T</w:t>
-      </w:r>
-      <w:r>
-        <w:t>estbench</w:t>
-      </w:r>
-      <w:r>
-        <w:t xml:space="preserve"> </w:t>
-      </w:r>
       <w:r>
         <w:t xml:space="preserve">is </w:t>
       </w:r>
@@ -722,13 +733,8 @@
           <w:numId w:val="1"/>
         </w:numPr>
       </w:pPr>
-      <w:proofErr w:type="gramStart"/>
-      <w:r>
-        <w:t>amount[</w:t>
-      </w:r>
-      <w:proofErr w:type="gramEnd"/>
-      <w:r>
-        <w:t>13:0]</w:t>
+      <w:r>
+        <w:t>amount[13:0]</w:t>
       </w:r>
     </w:p>
     <w:p>
@@ -751,13 +757,8 @@
           <w:numId w:val="1"/>
         </w:numPr>
       </w:pPr>
-      <w:proofErr w:type="gramStart"/>
-      <w:r>
-        <w:t>pin[</w:t>
-      </w:r>
-      <w:proofErr w:type="gramEnd"/>
-      <w:r>
-        <w:t>13:0]</w:t>
+      <w:r>
+        <w:t>pin[13:0]</w:t>
       </w:r>
     </w:p>
     <w:p>
@@ -1311,15 +1312,7 @@
     </w:p>
     <w:p>
       <w:r>
-        <w:t xml:space="preserve">There are various tests implemented in the testbench. </w:t>
-      </w:r>
-      <w:proofErr w:type="gramStart"/>
-      <w:r>
-        <w:t>The majority of</w:t>
-      </w:r>
-      <w:proofErr w:type="gramEnd"/>
-      <w:r>
-        <w:t xml:space="preserve"> these tests verify state transition and use asserts + error counts to log how many failed. These include:</w:t>
+        <w:t>There are various tests implemented in the testbench. The majority of these tests verify state transition and use asserts + error counts to log how many failed. These include:</w:t>
       </w:r>
     </w:p>
     <w:p>
@@ -1678,15 +1671,7 @@
       </w:r>
       <w:proofErr w:type="spellEnd"/>
       <w:r>
-        <w:t xml:space="preserve"> for file. Blue text indicates data </w:t>
-      </w:r>
-      <w:proofErr w:type="gramStart"/>
-      <w:r>
-        <w:t>being set,</w:t>
-      </w:r>
-      <w:proofErr w:type="gramEnd"/>
-      <w:r>
-        <w:t xml:space="preserve"> the black text indicates what causes the states to change.</w:t>
+        <w:t xml:space="preserve"> for file. Blue text indicates data being set, the black text indicates what causes the states to change.</w:t>
       </w:r>
     </w:p>
     <w:p>
@@ -1763,16 +1748,20 @@
       </w:r>
     </w:p>
     <w:p>
-      <w:proofErr w:type="gramStart"/>
-      <w:r>
-        <w:t>See .</w:t>
-      </w:r>
-      <w:proofErr w:type="gramEnd"/>
-      <w:r>
-        <w:t>\</w:t>
-      </w:r>
-      <w:r>
-        <w:t>fsm.sv and .\fsm_tb.sv for ATM FSM and FSM Testbench respectively.</w:t>
+      <w:r>
+        <w:t>See .\</w:t>
+      </w:r>
+      <w:r>
+        <w:t>fsm.sv and .\fsm_tb.sv for ATM FSM and FSM Testbench</w:t>
+      </w:r>
+      <w:r>
+        <w:t xml:space="preserve"> code</w:t>
+      </w:r>
+      <w:r>
+        <w:t xml:space="preserve"> respectively.</w:t>
+      </w:r>
+      <w:r>
+        <w:t xml:space="preserve"> (as mentioned in piazza this is OK).</w:t>
       </w:r>
     </w:p>
     <w:p>
@@ -2284,15 +2273,7 @@
         <w:t>Test 7:</w:t>
       </w:r>
       <w:r>
-        <w:t xml:space="preserve"> Checks to see if insufficient funds </w:t>
-      </w:r>
-      <w:proofErr w:type="gramStart"/>
-      <w:r>
-        <w:t>works</w:t>
-      </w:r>
-      <w:proofErr w:type="gramEnd"/>
-      <w:r>
-        <w:t>. Should loop insufficient funds.</w:t>
+        <w:t xml:space="preserve"> Checks to see if insufficient funds works. Should loop insufficient funds.</w:t>
       </w:r>
     </w:p>
     <w:p>
@@ -3351,8 +3332,8 @@
     <w:rsid w:val="002F00EB"/>
     <w:rsid w:val="003B098A"/>
     <w:rsid w:val="005E0519"/>
-    <w:rsid w:val="007D2302"/>
     <w:rsid w:val="00B050F0"/>
+    <w:rsid w:val="00D73628"/>
     <w:rsid w:val="00FA2630"/>
   </w:rsids>
   <m:mathPr>

</xml_diff>